<commit_message>
expect single rationale per question, and configure activity to display at question level only, for incorrect responses; update tests to match
</commit_message>
<xml_diff>
--- a/test/data/math.docx
+++ b/test/data/math.docx
@@ -211,7 +211,7 @@
         <w:pStyle w:val="QuestionRationale"/>
       </w:pPr>
       <w:r>
-        <w:t xml:space="preserve">A. This is correct. When you use lambda notation, you put the Greek letter </w:t>
+        <w:t xml:space="preserve">When you use lambda notation, you put the Greek letter </w:t>
       </w:r>
       <m:oMath>
         <m:r>
@@ -224,42 +224,6 @@
       </m:oMath>
       <w:r>
         <w:t xml:space="preserve"> before the function's parameter and put the function's formula after the right arrow. See “Using Filter, Map, and Fold.”</w:t>
-      </w:r>
-    </w:p>
-    <w:p>
-      <w:pPr>
-        <w:pStyle w:val="QuestionRationale"/>
-      </w:pPr>
-      <w:r>
-        <w:t xml:space="preserve">B. A lambda expression must use the </w:t>
-      </w:r>
-      <m:oMath>
-        <m:r>
-          <w:rPr>
-            <w:rFonts w:ascii="Cambria Math" w:hAnsi="Cambria Math"/>
-            <w:highlight w:val="yellow"/>
-          </w:rPr>
-          <m:t>λ</m:t>
-        </m:r>
-      </m:oMath>
-      <w:r>
-        <w:t xml:space="preserve"> symbol to indicate the function's parameter. See “Using Filter, Map, and Fold.”</w:t>
-      </w:r>
-    </w:p>
-    <w:p>
-      <w:pPr>
-        <w:pStyle w:val="QuestionRationale"/>
-      </w:pPr>
-      <w:r>
-        <w:t>C. This is an assignment statement, not a lambda expression. See “Using Filter, Map, and Fold.”</w:t>
-      </w:r>
-    </w:p>
-    <w:p>
-      <w:pPr>
-        <w:pStyle w:val="QuestionRationale"/>
-      </w:pPr>
-      <w:r>
-        <w:t>D. A lambda expression uses an arrow to separate the function's parameter from the function's formula. See “Using Filter, Map, and Fold.”</w:t>
       </w:r>
     </w:p>
     <w:p>
@@ -395,7 +359,7 @@
         <w:pStyle w:val="QuestionRationale"/>
       </w:pPr>
       <w:r>
-        <w:t xml:space="preserve">A. If we translate this expression into conventional function notation, we're applying the function </w:t>
+        <w:t xml:space="preserve">If we translate this expression into conventional function notation, we're applying the function </w:t>
       </w:r>
       <m:oMath>
         <m:r>
@@ -438,81 +402,6 @@
     </w:p>
     <w:p>
       <w:pPr>
-        <w:pStyle w:val="QuestionRationale"/>
-      </w:pPr>
-      <w:r>
-        <w:t xml:space="preserve">B. Evaluating this expression means plugging 21 into </w:t>
-      </w:r>
-      <m:oMath>
-        <m:r>
-          <w:rPr>
-            <w:rFonts w:ascii="Cambria Math" w:eastAsia="Cambria Math" w:hAnsi="Cambria Math" w:cs="Cambria Math"/>
-            <w:highlight w:val="yellow"/>
-          </w:rPr>
-          <m:t>6 * x</m:t>
-        </m:r>
-      </m:oMath>
-      <w:r>
-        <w:t>. See “Using Filter, Map, and Fold.”</w:t>
-      </w:r>
-    </w:p>
-    <w:p>
-      <w:pPr>
-        <w:pStyle w:val="QuestionRationale"/>
-      </w:pPr>
-      <w:r>
-        <w:t>C. The value of this lambda expression is a number, not a function definition. See “Using Filter, Map, and Fold.”</w:t>
-      </w:r>
-    </w:p>
-    <w:p>
-      <w:pPr>
-        <w:pStyle w:val="QuestionRationale"/>
-      </w:pPr>
-      <w:r>
-        <w:lastRenderedPageBreak/>
-        <w:t xml:space="preserve">D. If we translate this expression into conventional function notation, we're applying the function </w:t>
-      </w:r>
-      <m:oMath>
-        <m:r>
-          <w:rPr>
-            <w:rFonts w:ascii="Cambria Math" w:eastAsia="Cambria Math" w:hAnsi="Cambria Math" w:cs="Cambria Math"/>
-            <w:highlight w:val="yellow"/>
-          </w:rPr>
-          <m:t>f</m:t>
-        </m:r>
-        <m:d>
-          <m:dPr>
-            <m:ctrlPr>
-              <w:rPr>
-                <w:rFonts w:ascii="Cambria Math" w:eastAsia="Cambria Math" w:hAnsi="Cambria Math" w:cs="Cambria Math"/>
-                <w:highlight w:val="yellow"/>
-              </w:rPr>
-            </m:ctrlPr>
-          </m:dPr>
-          <m:e>
-            <m:r>
-              <w:rPr>
-                <w:rFonts w:ascii="Cambria Math" w:eastAsia="Cambria Math" w:hAnsi="Cambria Math" w:cs="Cambria Math"/>
-                <w:highlight w:val="yellow"/>
-              </w:rPr>
-              <m:t>x</m:t>
-            </m:r>
-          </m:e>
-        </m:d>
-        <m:r>
-          <w:rPr>
-            <w:rFonts w:ascii="Cambria Math" w:eastAsia="Cambria Math" w:hAnsi="Cambria Math" w:cs="Cambria Math"/>
-            <w:highlight w:val="yellow"/>
-          </w:rPr>
-          <m:t>=6*x</m:t>
-        </m:r>
-      </m:oMath>
-      <w:r>
-        <w:t xml:space="preserve"> to the value 21. But 6 times 21 isn't 21. See “Using Filter, Map, and Fold.”</w:t>
-      </w:r>
-    </w:p>
-    <w:p>
-      <w:pPr>
         <w:rPr>
           <w:rStyle w:val="CodeBlock"/>
         </w:rPr>
@@ -593,7 +482,7 @@
         <w:pStyle w:val="QuestionRationale"/>
       </w:pPr>
       <w:r>
-        <w:t xml:space="preserve">A. Applying </w:t>
+        <w:t xml:space="preserve">Applying </w:t>
       </w:r>
       <w:r>
         <w:rPr>
@@ -643,40 +532,6 @@
         <w:t>. See “Using Filter, Map, and Fold.”</w:t>
       </w:r>
     </w:p>
-    <w:p>
-      <w:pPr>
-        <w:pStyle w:val="QuestionRationale"/>
-      </w:pPr>
-      <w:r>
-        <w:t xml:space="preserve">B. Applying </w:t>
-      </w:r>
-      <w:r>
-        <w:rPr>
-          <w:rStyle w:val="InlineCode"/>
-        </w:rPr>
-        <w:t>minus</w:t>
-      </w:r>
-      <w:r>
-        <w:t xml:space="preserve"> from left to right, we don't get the value –13. See “Using Filter, Map, and Fold.”</w:t>
-      </w:r>
-    </w:p>
-    <w:p>
-      <w:pPr>
-        <w:pStyle w:val="QuestionRationale"/>
-      </w:pPr>
-      <w:r>
-        <w:t xml:space="preserve">C. Applying </w:t>
-      </w:r>
-      <w:r>
-        <w:rPr>
-          <w:rStyle w:val="InlineCode"/>
-        </w:rPr>
-        <w:t>minus</w:t>
-      </w:r>
-      <w:r>
-        <w:t xml:space="preserve"> from left to right, we don't get the value 5. See “Using Filter, Map, and Fold.”</w:t>
-      </w:r>
-    </w:p>
     <w:p/>
     <w:p>
       <w:pPr>
@@ -690,6 +545,7 @@
         <w:pStyle w:val="QuizTitle"/>
       </w:pPr>
       <w:r>
+        <w:lastRenderedPageBreak/>
         <w:t>Introduction to Functional Programming: Part 3</w:t>
       </w:r>
     </w:p>
@@ -1318,713 +1174,6 @@
     </w:p>
     <w:p>
       <w:pPr>
-        <w:pStyle w:val="QuestionRationale"/>
-      </w:pPr>
-      <m:oMath>
-        <m:r>
-          <w:rPr>
-            <w:rFonts w:ascii="Cambria Math" w:hAnsi="Cambria Math"/>
-            <w:highlight w:val="yellow"/>
-          </w:rPr>
-          <m:t>h</m:t>
-        </m:r>
-        <m:r>
-          <m:rPr>
-            <m:sty m:val="p"/>
-          </m:rPr>
-          <w:rPr>
-            <w:rFonts w:ascii="Cambria Math" w:hAnsi="Cambria Math"/>
-            <w:highlight w:val="yellow"/>
-          </w:rPr>
-          <m:t>∘</m:t>
-        </m:r>
-        <m:r>
-          <w:rPr>
-            <w:rFonts w:ascii="Cambria Math" w:hAnsi="Cambria Math"/>
-            <w:highlight w:val="yellow"/>
-          </w:rPr>
-          <m:t>g</m:t>
-        </m:r>
-        <m:r>
-          <m:rPr>
-            <m:sty m:val="p"/>
-          </m:rPr>
-          <w:rPr>
-            <w:rFonts w:ascii="Cambria Math" w:hAnsi="Cambria Math"/>
-            <w:highlight w:val="yellow"/>
-          </w:rPr>
-          <m:t>∘</m:t>
-        </m:r>
-        <m:r>
-          <w:rPr>
-            <w:rFonts w:ascii="Cambria Math" w:hAnsi="Cambria Math"/>
-            <w:highlight w:val="yellow"/>
-          </w:rPr>
-          <m:t>f</m:t>
-        </m:r>
-        <m:d>
-          <m:dPr>
-            <m:ctrlPr>
-              <w:rPr>
-                <w:rFonts w:ascii="Cambria Math" w:hAnsi="Cambria Math"/>
-                <w:highlight w:val="yellow"/>
-              </w:rPr>
-            </m:ctrlPr>
-          </m:dPr>
-          <m:e>
-            <m:r>
-              <m:rPr>
-                <m:sty m:val="p"/>
-              </m:rPr>
-              <w:rPr>
-                <w:rFonts w:ascii="Cambria Math" w:hAnsi="Cambria Math"/>
-                <w:highlight w:val="yellow"/>
-              </w:rPr>
-              <m:t>5</m:t>
-            </m:r>
-          </m:e>
-        </m:d>
-        <m:r>
-          <m:rPr>
-            <m:sty m:val="p"/>
-          </m:rPr>
-          <w:rPr>
-            <w:rFonts w:ascii="Cambria Math" w:hAnsi="Cambria Math"/>
-            <w:highlight w:val="yellow"/>
-          </w:rPr>
-          <m:t>=</m:t>
-        </m:r>
-        <m:r>
-          <w:rPr>
-            <w:rFonts w:ascii="Cambria Math" w:hAnsi="Cambria Math"/>
-            <w:highlight w:val="yellow"/>
-          </w:rPr>
-          <m:t>h</m:t>
-        </m:r>
-        <m:d>
-          <m:dPr>
-            <m:ctrlPr>
-              <w:rPr>
-                <w:rFonts w:ascii="Cambria Math" w:hAnsi="Cambria Math"/>
-                <w:highlight w:val="yellow"/>
-              </w:rPr>
-            </m:ctrlPr>
-          </m:dPr>
-          <m:e>
-            <m:r>
-              <w:rPr>
-                <w:rFonts w:ascii="Cambria Math" w:hAnsi="Cambria Math"/>
-                <w:highlight w:val="yellow"/>
-              </w:rPr>
-              <m:t>g</m:t>
-            </m:r>
-            <m:d>
-              <m:dPr>
-                <m:ctrlPr>
-                  <w:rPr>
-                    <w:rFonts w:ascii="Cambria Math" w:hAnsi="Cambria Math"/>
-                    <w:highlight w:val="yellow"/>
-                  </w:rPr>
-                </m:ctrlPr>
-              </m:dPr>
-              <m:e>
-                <m:r>
-                  <m:rPr>
-                    <m:sty m:val="p"/>
-                  </m:rPr>
-                  <w:rPr>
-                    <w:rFonts w:ascii="Cambria Math" w:hAnsi="Cambria Math"/>
-                    <w:highlight w:val="yellow"/>
-                  </w:rPr>
-                  <m:t>12</m:t>
-                </m:r>
-              </m:e>
-            </m:d>
-          </m:e>
-        </m:d>
-        <m:r>
-          <m:rPr>
-            <m:sty m:val="p"/>
-          </m:rPr>
-          <w:rPr>
-            <w:rFonts w:ascii="Cambria Math" w:hAnsi="Cambria Math"/>
-            <w:highlight w:val="yellow"/>
-          </w:rPr>
-          <m:t>=</m:t>
-        </m:r>
-        <m:r>
-          <w:rPr>
-            <w:rFonts w:ascii="Cambria Math" w:hAnsi="Cambria Math"/>
-            <w:highlight w:val="yellow"/>
-          </w:rPr>
-          <m:t>h</m:t>
-        </m:r>
-        <m:d>
-          <m:dPr>
-            <m:ctrlPr>
-              <w:rPr>
-                <w:rFonts w:ascii="Cambria Math" w:hAnsi="Cambria Math"/>
-                <w:highlight w:val="yellow"/>
-              </w:rPr>
-            </m:ctrlPr>
-          </m:dPr>
-          <m:e>
-            <m:r>
-              <m:rPr>
-                <m:sty m:val="p"/>
-              </m:rPr>
-              <w:rPr>
-                <w:rFonts w:ascii="Cambria Math" w:hAnsi="Cambria Math"/>
-                <w:highlight w:val="yellow"/>
-              </w:rPr>
-              <m:t>144</m:t>
-            </m:r>
-          </m:e>
-        </m:d>
-        <m:r>
-          <m:rPr>
-            <m:sty m:val="p"/>
-          </m:rPr>
-          <w:rPr>
-            <w:rFonts w:ascii="Cambria Math" w:hAnsi="Cambria Math"/>
-            <w:highlight w:val="yellow"/>
-          </w:rPr>
-          <m:t>=</m:t>
-        </m:r>
-        <m:f>
-          <m:fPr>
-            <m:ctrlPr>
-              <w:rPr>
-                <w:rFonts w:ascii="Cambria Math" w:hAnsi="Cambria Math"/>
-                <w:highlight w:val="yellow"/>
-              </w:rPr>
-            </m:ctrlPr>
-          </m:fPr>
-          <m:num>
-            <m:r>
-              <m:rPr>
-                <m:sty m:val="p"/>
-              </m:rPr>
-              <w:rPr>
-                <w:rFonts w:ascii="Cambria Math" w:hAnsi="Cambria Math"/>
-                <w:highlight w:val="yellow"/>
-              </w:rPr>
-              <m:t>1</m:t>
-            </m:r>
-          </m:num>
-          <m:den>
-            <m:r>
-              <m:rPr>
-                <m:sty m:val="p"/>
-              </m:rPr>
-              <w:rPr>
-                <w:rFonts w:ascii="Cambria Math" w:hAnsi="Cambria Math"/>
-                <w:highlight w:val="yellow"/>
-              </w:rPr>
-              <m:t>144</m:t>
-            </m:r>
-          </m:den>
-        </m:f>
-      </m:oMath>
-      <w:r>
-        <w:t>.</w:t>
-      </w:r>
-      <m:oMath>
-        <m:r>
-          <m:rPr>
-            <m:sty m:val="p"/>
-          </m:rPr>
-          <w:rPr>
-            <w:rFonts w:ascii="Cambria Math" w:hAnsi="Cambria Math"/>
-            <w:highlight w:val="yellow"/>
-          </w:rPr>
-          <m:t xml:space="preserve"> </m:t>
-        </m:r>
-      </m:oMath>
-      <w:r>
-        <w:t xml:space="preserve"> But </w:t>
-      </w:r>
-      <m:oMath>
-        <m:r>
-          <w:rPr>
-            <w:rFonts w:ascii="Cambria Math" w:hAnsi="Cambria Math"/>
-            <w:highlight w:val="yellow"/>
-          </w:rPr>
-          <m:t>f</m:t>
-        </m:r>
-        <m:r>
-          <m:rPr>
-            <m:sty m:val="p"/>
-          </m:rPr>
-          <w:rPr>
-            <w:rFonts w:ascii="Cambria Math" w:hAnsi="Cambria Math"/>
-            <w:highlight w:val="yellow"/>
-          </w:rPr>
-          <m:t xml:space="preserve"> ∘</m:t>
-        </m:r>
-        <m:r>
-          <w:rPr>
-            <w:rFonts w:ascii="Cambria Math" w:hAnsi="Cambria Math"/>
-            <w:highlight w:val="yellow"/>
-          </w:rPr>
-          <m:t>g</m:t>
-        </m:r>
-        <m:r>
-          <m:rPr>
-            <m:sty m:val="p"/>
-          </m:rPr>
-          <w:rPr>
-            <w:rFonts w:ascii="Cambria Math" w:hAnsi="Cambria Math"/>
-            <w:highlight w:val="yellow"/>
-          </w:rPr>
-          <m:t xml:space="preserve"> ∘</m:t>
-        </m:r>
-        <m:r>
-          <w:rPr>
-            <w:rFonts w:ascii="Cambria Math" w:hAnsi="Cambria Math"/>
-            <w:highlight w:val="yellow"/>
-          </w:rPr>
-          <m:t>h</m:t>
-        </m:r>
-      </m:oMath>
-      <w:r>
-        <w:t xml:space="preserve"> isn't the same as </w:t>
-      </w:r>
-      <m:oMath>
-        <m:r>
-          <w:rPr>
-            <w:rFonts w:ascii="Cambria Math" w:hAnsi="Cambria Math"/>
-            <w:highlight w:val="yellow"/>
-          </w:rPr>
-          <m:t>h</m:t>
-        </m:r>
-        <m:r>
-          <m:rPr>
-            <m:sty m:val="p"/>
-          </m:rPr>
-          <w:rPr>
-            <w:rFonts w:ascii="Cambria Math" w:hAnsi="Cambria Math"/>
-            <w:highlight w:val="yellow"/>
-          </w:rPr>
-          <m:t xml:space="preserve"> ∘</m:t>
-        </m:r>
-        <m:r>
-          <w:rPr>
-            <w:rFonts w:ascii="Cambria Math" w:hAnsi="Cambria Math"/>
-            <w:highlight w:val="yellow"/>
-          </w:rPr>
-          <m:t>g</m:t>
-        </m:r>
-        <m:r>
-          <m:rPr>
-            <m:sty m:val="p"/>
-          </m:rPr>
-          <w:rPr>
-            <w:rFonts w:ascii="Cambria Math" w:hAnsi="Cambria Math"/>
-            <w:highlight w:val="yellow"/>
-          </w:rPr>
-          <m:t xml:space="preserve"> ∘ </m:t>
-        </m:r>
-        <m:r>
-          <w:rPr>
-            <w:rFonts w:ascii="Cambria Math" w:hAnsi="Cambria Math"/>
-            <w:highlight w:val="yellow"/>
-          </w:rPr>
-          <m:t>f</m:t>
-        </m:r>
-      </m:oMath>
-      <w:r>
-        <w:t>.</w:t>
-      </w:r>
-    </w:p>
-    <w:p>
-      <w:pPr>
-        <w:pStyle w:val="QuestionRationale"/>
-      </w:pPr>
-      <m:oMath>
-        <m:r>
-          <w:rPr>
-            <w:rFonts w:ascii="Cambria Math" w:hAnsi="Cambria Math"/>
-            <w:highlight w:val="yellow"/>
-          </w:rPr>
-          <m:t>g</m:t>
-        </m:r>
-        <m:r>
-          <m:rPr>
-            <m:sty m:val="p"/>
-          </m:rPr>
-          <w:rPr>
-            <w:rFonts w:ascii="Cambria Math" w:hAnsi="Cambria Math"/>
-            <w:highlight w:val="yellow"/>
-          </w:rPr>
-          <m:t>∘</m:t>
-        </m:r>
-        <m:r>
-          <w:rPr>
-            <w:rFonts w:ascii="Cambria Math" w:hAnsi="Cambria Math"/>
-            <w:highlight w:val="yellow"/>
-          </w:rPr>
-          <m:t>f</m:t>
-        </m:r>
-        <m:r>
-          <m:rPr>
-            <m:sty m:val="p"/>
-          </m:rPr>
-          <w:rPr>
-            <w:rFonts w:ascii="Cambria Math" w:hAnsi="Cambria Math"/>
-            <w:highlight w:val="yellow"/>
-          </w:rPr>
-          <m:t>∘</m:t>
-        </m:r>
-        <m:r>
-          <w:rPr>
-            <w:rFonts w:ascii="Cambria Math" w:hAnsi="Cambria Math"/>
-            <w:highlight w:val="yellow"/>
-          </w:rPr>
-          <m:t>h</m:t>
-        </m:r>
-        <m:d>
-          <m:dPr>
-            <m:ctrlPr>
-              <w:rPr>
-                <w:rFonts w:ascii="Cambria Math" w:hAnsi="Cambria Math"/>
-                <w:highlight w:val="yellow"/>
-              </w:rPr>
-            </m:ctrlPr>
-          </m:dPr>
-          <m:e>
-            <m:r>
-              <m:rPr>
-                <m:sty m:val="p"/>
-              </m:rPr>
-              <w:rPr>
-                <w:rFonts w:ascii="Cambria Math" w:hAnsi="Cambria Math"/>
-                <w:highlight w:val="yellow"/>
-              </w:rPr>
-              <m:t>5</m:t>
-            </m:r>
-          </m:e>
-        </m:d>
-        <m:r>
-          <m:rPr>
-            <m:sty m:val="p"/>
-          </m:rPr>
-          <w:rPr>
-            <w:rFonts w:ascii="Cambria Math" w:hAnsi="Cambria Math"/>
-            <w:highlight w:val="yellow"/>
-          </w:rPr>
-          <m:t>=</m:t>
-        </m:r>
-        <m:r>
-          <w:rPr>
-            <w:rFonts w:ascii="Cambria Math" w:hAnsi="Cambria Math"/>
-            <w:highlight w:val="yellow"/>
-          </w:rPr>
-          <m:t>g</m:t>
-        </m:r>
-        <m:d>
-          <m:dPr>
-            <m:ctrlPr>
-              <w:rPr>
-                <w:rFonts w:ascii="Cambria Math" w:hAnsi="Cambria Math"/>
-                <w:highlight w:val="yellow"/>
-              </w:rPr>
-            </m:ctrlPr>
-          </m:dPr>
-          <m:e>
-            <m:r>
-              <w:rPr>
-                <w:rFonts w:ascii="Cambria Math" w:hAnsi="Cambria Math"/>
-                <w:highlight w:val="yellow"/>
-              </w:rPr>
-              <m:t>f</m:t>
-            </m:r>
-            <m:d>
-              <m:dPr>
-                <m:ctrlPr>
-                  <w:rPr>
-                    <w:rFonts w:ascii="Cambria Math" w:hAnsi="Cambria Math"/>
-                    <w:highlight w:val="yellow"/>
-                  </w:rPr>
-                </m:ctrlPr>
-              </m:dPr>
-              <m:e>
-                <m:f>
-                  <m:fPr>
-                    <m:ctrlPr>
-                      <w:rPr>
-                        <w:rFonts w:ascii="Cambria Math" w:hAnsi="Cambria Math"/>
-                        <w:highlight w:val="yellow"/>
-                      </w:rPr>
-                    </m:ctrlPr>
-                  </m:fPr>
-                  <m:num>
-                    <m:r>
-                      <m:rPr>
-                        <m:sty m:val="p"/>
-                      </m:rPr>
-                      <w:rPr>
-                        <w:rFonts w:ascii="Cambria Math" w:hAnsi="Cambria Math"/>
-                        <w:highlight w:val="yellow"/>
-                      </w:rPr>
-                      <m:t>1</m:t>
-                    </m:r>
-                  </m:num>
-                  <m:den>
-                    <m:r>
-                      <m:rPr>
-                        <m:sty m:val="p"/>
-                      </m:rPr>
-                      <w:rPr>
-                        <w:rFonts w:ascii="Cambria Math" w:hAnsi="Cambria Math"/>
-                        <w:highlight w:val="yellow"/>
-                      </w:rPr>
-                      <m:t>5</m:t>
-                    </m:r>
-                  </m:den>
-                </m:f>
-              </m:e>
-            </m:d>
-          </m:e>
-        </m:d>
-        <m:r>
-          <m:rPr>
-            <m:sty m:val="p"/>
-          </m:rPr>
-          <w:rPr>
-            <w:rFonts w:ascii="Cambria Math" w:hAnsi="Cambria Math"/>
-            <w:highlight w:val="yellow"/>
-          </w:rPr>
-          <m:t>=</m:t>
-        </m:r>
-        <m:r>
-          <w:rPr>
-            <w:rFonts w:ascii="Cambria Math" w:hAnsi="Cambria Math"/>
-            <w:highlight w:val="yellow"/>
-          </w:rPr>
-          <m:t>g</m:t>
-        </m:r>
-        <m:d>
-          <m:dPr>
-            <m:ctrlPr>
-              <w:rPr>
-                <w:rFonts w:ascii="Cambria Math" w:hAnsi="Cambria Math"/>
-                <w:highlight w:val="yellow"/>
-              </w:rPr>
-            </m:ctrlPr>
-          </m:dPr>
-          <m:e>
-            <m:r>
-              <m:rPr>
-                <m:sty m:val="p"/>
-              </m:rPr>
-              <w:rPr>
-                <w:rFonts w:ascii="Cambria Math" w:hAnsi="Cambria Math"/>
-                <w:highlight w:val="yellow"/>
-              </w:rPr>
-              <m:t>7</m:t>
-            </m:r>
-            <m:f>
-              <m:fPr>
-                <m:ctrlPr>
-                  <w:rPr>
-                    <w:rFonts w:ascii="Cambria Math" w:hAnsi="Cambria Math"/>
-                    <w:highlight w:val="yellow"/>
-                  </w:rPr>
-                </m:ctrlPr>
-              </m:fPr>
-              <m:num>
-                <m:r>
-                  <m:rPr>
-                    <m:sty m:val="p"/>
-                  </m:rPr>
-                  <w:rPr>
-                    <w:rFonts w:ascii="Cambria Math" w:hAnsi="Cambria Math"/>
-                    <w:highlight w:val="yellow"/>
-                  </w:rPr>
-                  <m:t>1</m:t>
-                </m:r>
-              </m:num>
-              <m:den>
-                <m:r>
-                  <m:rPr>
-                    <m:sty m:val="p"/>
-                  </m:rPr>
-                  <w:rPr>
-                    <w:rFonts w:ascii="Cambria Math" w:hAnsi="Cambria Math"/>
-                    <w:highlight w:val="yellow"/>
-                  </w:rPr>
-                  <m:t>5</m:t>
-                </m:r>
-              </m:den>
-            </m:f>
-          </m:e>
-        </m:d>
-        <m:r>
-          <m:rPr>
-            <m:sty m:val="p"/>
-          </m:rPr>
-          <w:rPr>
-            <w:rFonts w:ascii="Cambria Math" w:hAnsi="Cambria Math"/>
-            <w:highlight w:val="yellow"/>
-          </w:rPr>
-          <m:t>=</m:t>
-        </m:r>
-        <m:f>
-          <m:fPr>
-            <m:ctrlPr>
-              <w:rPr>
-                <w:rFonts w:ascii="Cambria Math" w:hAnsi="Cambria Math"/>
-                <w:highlight w:val="yellow"/>
-              </w:rPr>
-            </m:ctrlPr>
-          </m:fPr>
-          <m:num>
-            <m:r>
-              <m:rPr>
-                <m:sty m:val="p"/>
-              </m:rPr>
-              <w:rPr>
-                <w:rFonts w:ascii="Cambria Math" w:hAnsi="Cambria Math"/>
-                <w:highlight w:val="yellow"/>
-              </w:rPr>
-              <m:t>1296</m:t>
-            </m:r>
-          </m:num>
-          <m:den>
-            <m:r>
-              <m:rPr>
-                <m:sty m:val="p"/>
-              </m:rPr>
-              <w:rPr>
-                <w:rFonts w:ascii="Cambria Math" w:hAnsi="Cambria Math"/>
-                <w:highlight w:val="yellow"/>
-              </w:rPr>
-              <m:t>25</m:t>
-            </m:r>
-          </m:den>
-        </m:f>
-      </m:oMath>
-      <w:r>
-        <w:t>.</w:t>
-      </w:r>
-      <m:oMath>
-        <m:r>
-          <m:rPr>
-            <m:sty m:val="p"/>
-          </m:rPr>
-          <w:rPr>
-            <w:rFonts w:ascii="Cambria Math" w:hAnsi="Cambria Math"/>
-            <w:highlight w:val="yellow"/>
-          </w:rPr>
-          <m:t xml:space="preserve"> </m:t>
-        </m:r>
-      </m:oMath>
-      <w:r>
-        <w:t xml:space="preserve"> But </w:t>
-      </w:r>
-      <m:oMath>
-        <m:r>
-          <w:rPr>
-            <w:rFonts w:ascii="Cambria Math" w:hAnsi="Cambria Math"/>
-            <w:highlight w:val="yellow"/>
-          </w:rPr>
-          <m:t>g</m:t>
-        </m:r>
-        <m:r>
-          <m:rPr>
-            <m:sty m:val="p"/>
-          </m:rPr>
-          <w:rPr>
-            <w:rFonts w:ascii="Cambria Math" w:hAnsi="Cambria Math"/>
-            <w:highlight w:val="yellow"/>
-          </w:rPr>
-          <m:t xml:space="preserve"> ∘</m:t>
-        </m:r>
-        <m:r>
-          <w:rPr>
-            <w:rFonts w:ascii="Cambria Math" w:hAnsi="Cambria Math"/>
-            <w:highlight w:val="yellow"/>
-          </w:rPr>
-          <m:t>f</m:t>
-        </m:r>
-        <m:r>
-          <m:rPr>
-            <m:sty m:val="p"/>
-          </m:rPr>
-          <w:rPr>
-            <w:rFonts w:ascii="Cambria Math" w:hAnsi="Cambria Math"/>
-            <w:highlight w:val="yellow"/>
-          </w:rPr>
-          <m:t xml:space="preserve"> ∘</m:t>
-        </m:r>
-        <m:r>
-          <w:rPr>
-            <w:rFonts w:ascii="Cambria Math" w:hAnsi="Cambria Math"/>
-            <w:highlight w:val="yellow"/>
-          </w:rPr>
-          <m:t>h</m:t>
-        </m:r>
-      </m:oMath>
-      <w:r>
-        <w:t xml:space="preserve"> isn't the same as </w:t>
-      </w:r>
-      <m:oMath>
-        <m:r>
-          <w:rPr>
-            <w:rFonts w:ascii="Cambria Math" w:hAnsi="Cambria Math"/>
-            <w:highlight w:val="yellow"/>
-          </w:rPr>
-          <m:t>h</m:t>
-        </m:r>
-        <m:r>
-          <m:rPr>
-            <m:sty m:val="p"/>
-          </m:rPr>
-          <w:rPr>
-            <w:rFonts w:ascii="Cambria Math" w:hAnsi="Cambria Math"/>
-            <w:highlight w:val="yellow"/>
-          </w:rPr>
-          <m:t xml:space="preserve"> ∘</m:t>
-        </m:r>
-        <m:r>
-          <w:rPr>
-            <w:rFonts w:ascii="Cambria Math" w:hAnsi="Cambria Math"/>
-            <w:highlight w:val="yellow"/>
-          </w:rPr>
-          <m:t>g</m:t>
-        </m:r>
-        <m:r>
-          <m:rPr>
-            <m:sty m:val="p"/>
-          </m:rPr>
-          <w:rPr>
-            <w:rFonts w:ascii="Cambria Math" w:hAnsi="Cambria Math"/>
-            <w:highlight w:val="yellow"/>
-          </w:rPr>
-          <m:t xml:space="preserve"> ∘ </m:t>
-        </m:r>
-        <m:r>
-          <w:rPr>
-            <w:rFonts w:ascii="Cambria Math" w:hAnsi="Cambria Math"/>
-            <w:highlight w:val="yellow"/>
-          </w:rPr>
-          <m:t>f</m:t>
-        </m:r>
-        <m:r>
-          <m:rPr>
-            <m:sty m:val="p"/>
-          </m:rPr>
-          <w:rPr>
-            <w:rFonts w:ascii="Cambria Math" w:hAnsi="Cambria Math"/>
-            <w:highlight w:val="yellow"/>
-          </w:rPr>
-          <m:t xml:space="preserve"> </m:t>
-        </m:r>
-      </m:oMath>
-    </w:p>
-    <w:p>
-      <w:pPr>
         <w:rPr>
           <w:rStyle w:val="CodeBlock"/>
         </w:rPr>
@@ -2046,7 +1195,6 @@
         </w:rPr>
       </w:pPr>
       <w:r>
-        <w:lastRenderedPageBreak/>
         <w:t>[Correct Answer] A.</w:t>
       </w:r>
       <w:r>
@@ -2294,75 +1442,6 @@
       </w:r>
       <w:r>
         <w:t xml:space="preserve"> is a higher-order function. See “Higher-Order Functions.”</w:t>
-      </w:r>
-    </w:p>
-    <w:p>
-      <w:pPr>
-        <w:pStyle w:val="QuestionRationale"/>
-      </w:pPr>
-      <w:r>
-        <w:t xml:space="preserve">The </w:t>
-      </w:r>
-      <w:r>
-        <w:rPr>
-          <w:rStyle w:val="InlineCode"/>
-        </w:rPr>
-        <w:t>sum</w:t>
-      </w:r>
-      <w:r>
-        <w:t xml:space="preserve"> function has only one argument, and that argument isn't a function. See “Higher-Order Functions.”</w:t>
-      </w:r>
-    </w:p>
-    <w:p>
-      <w:pPr>
-        <w:pStyle w:val="QuestionRationale"/>
-      </w:pPr>
-      <w:r>
-        <w:t xml:space="preserve">The </w:t>
-      </w:r>
-      <w:r>
-        <w:rPr>
-          <w:rStyle w:val="InlineCode"/>
-        </w:rPr>
-        <w:t>addAndSquare</w:t>
-      </w:r>
-      <w:r>
-        <w:t xml:space="preserve"> function has two arguments, and neither of these arguments is a function. See “Higher-Order Functions.”</w:t>
-      </w:r>
-    </w:p>
-    <w:p>
-      <w:pPr>
-        <w:pStyle w:val="QuestionRationale"/>
-      </w:pPr>
-      <w:r>
-        <w:t xml:space="preserve">At first glance, </w:t>
-      </w:r>
-      <w:r>
-        <w:rPr>
-          <w:rStyle w:val="InlineCode"/>
-        </w:rPr>
-        <w:t>mapSquare</w:t>
-      </w:r>
-      <w:r>
-        <w:t xml:space="preserve"> might seem to be a higher-order function because it's the same as </w:t>
-      </w:r>
-      <w:r>
-        <w:rPr>
-          <w:rStyle w:val="InlineCode"/>
-        </w:rPr>
-        <w:t>map(square, list)</w:t>
-      </w:r>
-      <w:r>
-        <w:t xml:space="preserve">. But the </w:t>
-      </w:r>
-      <w:r>
-        <w:rPr>
-          <w:rStyle w:val="InlineCode"/>
-        </w:rPr>
-        <w:t>mapSquare</w:t>
-      </w:r>
-      <w:r>
-        <w:t xml:space="preserve"> function has only one argument, and that argument is a list, not a function. See “Higher-Order Functions.”</w:t>
       </w:r>
     </w:p>
     <w:p>
@@ -2737,42 +1816,70 @@
     </w:p>
     <w:p>
       <w:pPr>
-        <w:pStyle w:val="QuestionRationale"/>
-      </w:pPr>
-      <w:r>
-        <w:t xml:space="preserve">The </w:t>
-      </w:r>
-      <m:oMath>
-        <m:r>
-          <w:rPr>
-            <w:rFonts w:ascii="Cambria Math" w:hAnsi="Cambria Math"/>
-            <w:highlight w:val="yellow"/>
-          </w:rPr>
-          <m:t>∘</m:t>
-        </m:r>
-      </m:oMath>
-      <w:r>
-        <w:t xml:space="preserve"> operator takes two functions as its arguments, so </w:t>
-      </w:r>
-      <m:oMath>
-        <m:r>
-          <w:rPr>
-            <w:rFonts w:ascii="Cambria Math" w:hAnsi="Cambria Math"/>
-            <w:highlight w:val="yellow"/>
-          </w:rPr>
-          <m:t>∘</m:t>
-        </m:r>
-      </m:oMath>
-      <w:r>
-        <w:t xml:space="preserve"> is a higher-order function. See “Higher-Order Functions.”</w:t>
-      </w:r>
-    </w:p>
-    <w:p>
-      <w:pPr>
-        <w:pStyle w:val="QuestionRationale"/>
-      </w:pPr>
-      <w:r>
-        <w:t xml:space="preserve">Let </w:t>
+        <w:rPr>
+          <w:sz w:val="22"/>
+          <w:szCs w:val="22"/>
+        </w:rPr>
+      </w:pPr>
+    </w:p>
+    <w:p>
+      <w:pPr>
+        <w:pStyle w:val="QuestionStem"/>
+      </w:pPr>
+      <w:r>
+        <w:t xml:space="preserve">In the video, we describe the </w:t>
+      </w:r>
+      <w:r>
+        <w:rPr>
+          <w:rStyle w:val="InlineCode"/>
+        </w:rPr>
+        <w:t>filter</w:t>
+      </w:r>
+      <w:r>
+        <w:t xml:space="preserve"> function as follows:</w:t>
+      </w:r>
+    </w:p>
+    <w:p>
+      <w:pPr>
+        <w:pStyle w:val="QuestionStemContinued"/>
+        <w:rPr>
+          <w:rStyle w:val="CodeBlock"/>
+        </w:rPr>
+      </w:pPr>
+      <w:r>
+        <w:rPr>
+          <w:rStyle w:val="CodeBlock"/>
+        </w:rPr>
+        <w:lastRenderedPageBreak/>
+        <w:t>filter : function, list</w:t>
+      </w:r>
+      <w:r>
+        <w:rPr>
+          <w:rStyle w:val="CodeBlock"/>
+        </w:rPr>
+        <w:t xml:space="preserve"> </w:t>
+      </w:r>
+      <w:bookmarkStart w:id="2" w:name="_Hlk161747830"/>
+      <w:r>
+        <w:rPr>
+          <w:rStyle w:val="CodeBlock"/>
+        </w:rPr>
+        <w:t>→</w:t>
+      </w:r>
+      <w:bookmarkEnd w:id="2"/>
+      <w:r>
+        <w:rPr>
+          <w:rStyle w:val="CodeBlock"/>
+        </w:rPr>
+        <w:t xml:space="preserve"> list</w:t>
+      </w:r>
+    </w:p>
+    <w:p>
+      <w:pPr>
+        <w:pStyle w:val="QuestionStemContinued"/>
+      </w:pPr>
+      <w:r>
+        <w:t xml:space="preserve">How can we use this notation to describe the function </w:t>
       </w:r>
       <m:oMath>
         <m:r>
@@ -2810,158 +1917,120 @@
         </m:r>
       </m:oMath>
       <w:r>
-        <w:t xml:space="preserve"> and </w:t>
-      </w:r>
-      <m:oMath>
-        <m:r>
-          <w:rPr>
-            <w:rFonts w:ascii="Cambria Math" w:eastAsia="Cambria Math" w:hAnsi="Cambria Math" w:cs="Cambria Math"/>
-            <w:highlight w:val="yellow"/>
-          </w:rPr>
-          <m:t>g</m:t>
-        </m:r>
-        <m:d>
-          <m:dPr>
-            <m:ctrlPr>
-              <w:rPr>
-                <w:rFonts w:ascii="Cambria Math" w:eastAsia="Cambria Math" w:hAnsi="Cambria Math" w:cs="Cambria Math"/>
-                <w:highlight w:val="yellow"/>
-              </w:rPr>
-            </m:ctrlPr>
-          </m:dPr>
-          <m:e>
-            <m:r>
-              <w:rPr>
-                <w:rFonts w:ascii="Cambria Math" w:eastAsia="Cambria Math" w:hAnsi="Cambria Math" w:cs="Cambria Math"/>
-                <w:highlight w:val="yellow"/>
-              </w:rPr>
-              <m:t>x</m:t>
-            </m:r>
-          </m:e>
-        </m:d>
-        <m:r>
-          <w:rPr>
-            <w:rFonts w:ascii="Cambria Math" w:eastAsia="Cambria Math" w:hAnsi="Cambria Math" w:cs="Cambria Math"/>
-            <w:highlight w:val="yellow"/>
-          </w:rPr>
-          <m:t>=</m:t>
-        </m:r>
-        <m:sSup>
-          <m:sSupPr>
-            <m:ctrlPr>
-              <w:rPr>
-                <w:rFonts w:ascii="Cambria Math" w:eastAsia="Cambria Math" w:hAnsi="Cambria Math" w:cs="Cambria Math"/>
-                <w:highlight w:val="yellow"/>
-              </w:rPr>
-            </m:ctrlPr>
-          </m:sSupPr>
-          <m:e>
-            <m:r>
-              <w:rPr>
-                <w:rFonts w:ascii="Cambria Math" w:eastAsia="Cambria Math" w:hAnsi="Cambria Math" w:cs="Cambria Math"/>
-                <w:highlight w:val="yellow"/>
-              </w:rPr>
-              <m:t>x</m:t>
-            </m:r>
-          </m:e>
-          <m:sup>
-            <m:r>
-              <w:rPr>
-                <w:rFonts w:ascii="Cambria Math" w:eastAsia="Cambria Math" w:hAnsi="Cambria Math" w:cs="Cambria Math"/>
-                <w:highlight w:val="yellow"/>
-              </w:rPr>
-              <m:t>2</m:t>
-            </m:r>
-          </m:sup>
-        </m:sSup>
-      </m:oMath>
-      <w:r>
-        <w:t xml:space="preserve">. Then </w:t>
-      </w:r>
-      <m:oMath>
-        <m:r>
-          <w:rPr>
-            <w:rFonts w:ascii="Cambria Math" w:eastAsia="Cambria Math" w:hAnsi="Cambria Math" w:cs="Cambria Math"/>
-            <w:highlight w:val="yellow"/>
-          </w:rPr>
-          <m:t>f∘g</m:t>
-        </m:r>
-        <m:d>
-          <m:dPr>
-            <m:ctrlPr>
-              <w:rPr>
-                <w:rFonts w:ascii="Cambria Math" w:eastAsia="Cambria Math" w:hAnsi="Cambria Math" w:cs="Cambria Math"/>
-                <w:highlight w:val="yellow"/>
-              </w:rPr>
-            </m:ctrlPr>
-          </m:dPr>
-          <m:e>
-            <m:r>
-              <w:rPr>
-                <w:rFonts w:ascii="Cambria Math" w:eastAsia="Cambria Math" w:hAnsi="Cambria Math" w:cs="Cambria Math"/>
-                <w:highlight w:val="yellow"/>
-              </w:rPr>
-              <m:t>x</m:t>
-            </m:r>
-          </m:e>
-        </m:d>
-        <m:r>
-          <w:rPr>
-            <w:rFonts w:ascii="Cambria Math" w:eastAsia="Cambria Math" w:hAnsi="Cambria Math" w:cs="Cambria Math"/>
-            <w:highlight w:val="yellow"/>
-          </w:rPr>
-          <m:t>=</m:t>
-        </m:r>
-        <m:sSup>
-          <m:sSupPr>
-            <m:ctrlPr>
-              <w:rPr>
-                <w:rFonts w:ascii="Cambria Math" w:eastAsia="Cambria Math" w:hAnsi="Cambria Math" w:cs="Cambria Math"/>
-                <w:highlight w:val="yellow"/>
-              </w:rPr>
-            </m:ctrlPr>
-          </m:sSupPr>
-          <m:e>
-            <m:r>
-              <w:rPr>
-                <w:rFonts w:ascii="Cambria Math" w:eastAsia="Cambria Math" w:hAnsi="Cambria Math" w:cs="Cambria Math"/>
-                <w:highlight w:val="yellow"/>
-              </w:rPr>
-              <m:t>x</m:t>
-            </m:r>
-          </m:e>
-          <m:sup>
-            <m:r>
-              <w:rPr>
-                <w:rFonts w:ascii="Cambria Math" w:eastAsia="Cambria Math" w:hAnsi="Cambria Math" w:cs="Cambria Math"/>
-                <w:highlight w:val="yellow"/>
-              </w:rPr>
-              <m:t>2</m:t>
-            </m:r>
-          </m:sup>
-        </m:sSup>
-        <m:r>
-          <w:rPr>
-            <w:rFonts w:ascii="Cambria Math" w:eastAsia="Cambria Math" w:hAnsi="Cambria Math" w:cs="Cambria Math"/>
-            <w:highlight w:val="yellow"/>
-          </w:rPr>
-          <m:t>+1</m:t>
-        </m:r>
-      </m:oMath>
-      <w:r>
-        <w:t xml:space="preserve">. So </w:t>
-      </w:r>
-      <m:oMath>
-        <m:r>
-          <w:rPr>
-            <w:rFonts w:ascii="Cambria Math" w:eastAsia="Cambria Math" w:hAnsi="Cambria Math" w:cs="Cambria Math"/>
-            <w:highlight w:val="yellow"/>
-          </w:rPr>
-          <m:t>f ∘g</m:t>
-        </m:r>
-      </m:oMath>
-      <w:r>
-        <w:t xml:space="preserve"> is a function. See “Higher-Order Functions.”</w:t>
+        <w:t>?</w:t>
+      </w:r>
+    </w:p>
+    <w:p>
+      <w:pPr>
+        <w:pStyle w:val="QuestionOption"/>
+        <w:rPr>
+          <w:rStyle w:val="InlineCode"/>
+        </w:rPr>
+      </w:pPr>
+      <w:r>
+        <w:t xml:space="preserve">[Correct Answer] A. </w:t>
+      </w:r>
+      <w:r>
+        <w:rPr>
+          <w:rStyle w:val="CodeBlock"/>
+        </w:rPr>
+        <w:t xml:space="preserve">f : number </w:t>
+      </w:r>
+      <w:r>
+        <w:rPr>
+          <w:rStyle w:val="CodeBlock"/>
+        </w:rPr>
+        <w:t>→</w:t>
+      </w:r>
+      <w:r>
+        <w:rPr>
+          <w:rStyle w:val="CodeBlock"/>
+        </w:rPr>
+        <w:t xml:space="preserve"> number</w:t>
+      </w:r>
+    </w:p>
+    <w:p>
+      <w:pPr>
+        <w:pStyle w:val="QuestionOption"/>
+        <w:rPr>
+          <w:rStyle w:val="CodeBlock"/>
+        </w:rPr>
+      </w:pPr>
+      <w:r>
+        <w:t xml:space="preserve">B. </w:t>
+      </w:r>
+      <w:r>
+        <w:rPr>
+          <w:rStyle w:val="CodeBlock"/>
+        </w:rPr>
+        <w:t xml:space="preserve">f : number </w:t>
+      </w:r>
+      <w:r>
+        <w:rPr>
+          <w:rStyle w:val="CodeBlock"/>
+        </w:rPr>
+        <w:t>→</w:t>
+      </w:r>
+      <w:r>
+        <w:rPr>
+          <w:rStyle w:val="CodeBlock"/>
+        </w:rPr>
+        <w:t xml:space="preserve"> number + 1</w:t>
+      </w:r>
+    </w:p>
+    <w:p>
+      <w:pPr>
+        <w:pStyle w:val="QuestionOption"/>
+        <w:rPr>
+          <w:rStyle w:val="CodeBlock"/>
+        </w:rPr>
+      </w:pPr>
+      <w:r>
+        <w:t xml:space="preserve">C. </w:t>
+      </w:r>
+      <w:r>
+        <w:rPr>
+          <w:rStyle w:val="CodeBlock"/>
+        </w:rPr>
+        <w:t xml:space="preserve">f : function </w:t>
+      </w:r>
+      <w:r>
+        <w:rPr>
+          <w:rStyle w:val="CodeBlock"/>
+        </w:rPr>
+        <w:t>→</w:t>
+      </w:r>
+      <w:r>
+        <w:rPr>
+          <w:rStyle w:val="CodeBlock"/>
+        </w:rPr>
+        <w:t xml:space="preserve"> function</w:t>
+      </w:r>
+    </w:p>
+    <w:p>
+      <w:pPr>
+        <w:pStyle w:val="QuestionOption"/>
+      </w:pPr>
+      <w:r>
+        <w:t xml:space="preserve">D. </w:t>
+      </w:r>
+      <w:r>
+        <w:rPr>
+          <w:rStyle w:val="CodeBlock"/>
+        </w:rPr>
+        <w:t xml:space="preserve">f : x </w:t>
+      </w:r>
+      <w:r>
+        <w:rPr>
+          <w:rStyle w:val="CodeBlock"/>
+        </w:rPr>
+        <w:t>→</w:t>
+      </w:r>
+      <w:r>
+        <w:rPr>
+          <w:rStyle w:val="CodeBlock"/>
+        </w:rPr>
+        <w:t xml:space="preserve"> x + 1</w:t>
       </w:r>
     </w:p>
     <w:p>
@@ -2969,312 +2038,25 @@
         <w:pStyle w:val="QuestionRationale"/>
       </w:pPr>
       <w:r>
-        <w:t>In this expression, we apply the map function and then apply the sum function to the result we got when we applied the map function. That's function composition. See “Higher-Order Functions.”</w:t>
-      </w:r>
-    </w:p>
-    <w:p>
-      <w:pPr>
-        <w:rPr>
-          <w:sz w:val="22"/>
-          <w:szCs w:val="22"/>
-        </w:rPr>
-      </w:pPr>
-    </w:p>
-    <w:p>
-      <w:pPr>
-        <w:pStyle w:val="QuestionStem"/>
-      </w:pPr>
-      <w:r>
-        <w:t xml:space="preserve">In the video, we describe the </w:t>
+        <w:t xml:space="preserve">The argument of </w:t>
       </w:r>
       <w:r>
         <w:rPr>
           <w:rStyle w:val="InlineCode"/>
         </w:rPr>
-        <w:t>filter</w:t>
-      </w:r>
-      <w:r>
-        <w:t xml:space="preserve"> function as follows:</w:t>
-      </w:r>
-    </w:p>
-    <w:p>
-      <w:pPr>
-        <w:pStyle w:val="QuestionStemContinued"/>
-        <w:rPr>
-          <w:rStyle w:val="CodeBlock"/>
-        </w:rPr>
-      </w:pPr>
-      <w:r>
-        <w:rPr>
-          <w:rStyle w:val="CodeBlock"/>
-        </w:rPr>
-        <w:lastRenderedPageBreak/>
-        <w:t>filter : function, list</w:t>
-      </w:r>
-      <w:r>
-        <w:rPr>
-          <w:rStyle w:val="CodeBlock"/>
-        </w:rPr>
-        <w:t xml:space="preserve"> </w:t>
-      </w:r>
-      <w:bookmarkStart w:id="2" w:name="_Hlk161747830"/>
-      <w:r>
-        <w:rPr>
-          <w:rStyle w:val="CodeBlock"/>
-        </w:rPr>
-        <w:t>→</w:t>
-      </w:r>
-      <w:bookmarkEnd w:id="2"/>
-      <w:r>
-        <w:rPr>
-          <w:rStyle w:val="CodeBlock"/>
-        </w:rPr>
-        <w:t xml:space="preserve"> list</w:t>
-      </w:r>
-    </w:p>
-    <w:p>
-      <w:pPr>
-        <w:pStyle w:val="QuestionStemContinued"/>
-      </w:pPr>
-      <w:r>
-        <w:t xml:space="preserve">How can we use this notation to describe the function </w:t>
-      </w:r>
-      <m:oMath>
-        <m:r>
-          <w:rPr>
-            <w:rFonts w:ascii="Cambria Math" w:eastAsia="Cambria Math" w:hAnsi="Cambria Math" w:cs="Cambria Math"/>
-            <w:highlight w:val="yellow"/>
-          </w:rPr>
-          <m:t>f</m:t>
-        </m:r>
-        <m:d>
-          <m:dPr>
-            <m:ctrlPr>
-              <w:rPr>
-                <w:rFonts w:ascii="Cambria Math" w:eastAsia="Cambria Math" w:hAnsi="Cambria Math" w:cs="Cambria Math"/>
-                <w:highlight w:val="yellow"/>
-              </w:rPr>
-            </m:ctrlPr>
-          </m:dPr>
-          <m:e>
-            <m:r>
-              <w:rPr>
-                <w:rFonts w:ascii="Cambria Math" w:eastAsia="Cambria Math" w:hAnsi="Cambria Math" w:cs="Cambria Math"/>
-                <w:highlight w:val="yellow"/>
-              </w:rPr>
-              <m:t>x</m:t>
-            </m:r>
-          </m:e>
-        </m:d>
-        <m:r>
-          <w:rPr>
-            <w:rFonts w:ascii="Cambria Math" w:eastAsia="Cambria Math" w:hAnsi="Cambria Math" w:cs="Cambria Math"/>
-            <w:highlight w:val="yellow"/>
-          </w:rPr>
-          <m:t>=x+1</m:t>
-        </m:r>
-      </m:oMath>
-      <w:r>
-        <w:t>?</w:t>
-      </w:r>
-    </w:p>
-    <w:p>
-      <w:pPr>
-        <w:pStyle w:val="QuestionOption"/>
+        <w:t>f</w:t>
+      </w:r>
+      <w:r>
+        <w:t xml:space="preserve"> is a number, and </w:t>
+      </w:r>
+      <w:r>
         <w:rPr>
           <w:rStyle w:val="InlineCode"/>
         </w:rPr>
-      </w:pPr>
-      <w:r>
-        <w:t xml:space="preserve">[Correct Answer] A. </w:t>
-      </w:r>
-      <w:r>
-        <w:rPr>
-          <w:rStyle w:val="CodeBlock"/>
-        </w:rPr>
-        <w:t xml:space="preserve">f : number </w:t>
-      </w:r>
-      <w:r>
-        <w:rPr>
-          <w:rStyle w:val="CodeBlock"/>
-        </w:rPr>
-        <w:t>→</w:t>
-      </w:r>
-      <w:r>
-        <w:rPr>
-          <w:rStyle w:val="CodeBlock"/>
-        </w:rPr>
-        <w:t xml:space="preserve"> number</w:t>
-      </w:r>
-    </w:p>
-    <w:p>
-      <w:pPr>
-        <w:pStyle w:val="QuestionOption"/>
-        <w:rPr>
-          <w:rStyle w:val="CodeBlock"/>
-        </w:rPr>
-      </w:pPr>
-      <w:r>
-        <w:t xml:space="preserve">B. </w:t>
-      </w:r>
-      <w:r>
-        <w:rPr>
-          <w:rStyle w:val="CodeBlock"/>
-        </w:rPr>
-        <w:t xml:space="preserve">f : number </w:t>
-      </w:r>
-      <w:r>
-        <w:rPr>
-          <w:rStyle w:val="CodeBlock"/>
-        </w:rPr>
-        <w:t>→</w:t>
-      </w:r>
-      <w:r>
-        <w:rPr>
-          <w:rStyle w:val="CodeBlock"/>
-        </w:rPr>
-        <w:t xml:space="preserve"> number + 1</w:t>
-      </w:r>
-    </w:p>
-    <w:p>
-      <w:pPr>
-        <w:pStyle w:val="QuestionOption"/>
-        <w:rPr>
-          <w:rStyle w:val="CodeBlock"/>
-        </w:rPr>
-      </w:pPr>
-      <w:r>
-        <w:t xml:space="preserve">C. </w:t>
-      </w:r>
-      <w:r>
-        <w:rPr>
-          <w:rStyle w:val="CodeBlock"/>
-        </w:rPr>
-        <w:t xml:space="preserve">f : function </w:t>
-      </w:r>
-      <w:r>
-        <w:rPr>
-          <w:rStyle w:val="CodeBlock"/>
-        </w:rPr>
-        <w:t>→</w:t>
-      </w:r>
-      <w:r>
-        <w:rPr>
-          <w:rStyle w:val="CodeBlock"/>
-        </w:rPr>
-        <w:t xml:space="preserve"> function</w:t>
-      </w:r>
-    </w:p>
-    <w:p>
-      <w:pPr>
-        <w:pStyle w:val="QuestionOption"/>
-      </w:pPr>
-      <w:r>
-        <w:t xml:space="preserve">D. </w:t>
-      </w:r>
-      <w:r>
-        <w:rPr>
-          <w:rStyle w:val="CodeBlock"/>
-        </w:rPr>
-        <w:t xml:space="preserve">f : x </w:t>
-      </w:r>
-      <w:r>
-        <w:rPr>
-          <w:rStyle w:val="CodeBlock"/>
-        </w:rPr>
-        <w:t>→</w:t>
-      </w:r>
-      <w:r>
-        <w:rPr>
-          <w:rStyle w:val="CodeBlock"/>
-        </w:rPr>
-        <w:t xml:space="preserve"> x + 1</w:t>
-      </w:r>
-    </w:p>
-    <w:p>
-      <w:pPr>
-        <w:pStyle w:val="QuestionRationale"/>
-      </w:pPr>
-      <w:r>
-        <w:t xml:space="preserve">The argument of </w:t>
-      </w:r>
-      <w:r>
-        <w:rPr>
-          <w:rStyle w:val="InlineCode"/>
-        </w:rPr>
         <w:t>f</w:t>
       </w:r>
       <w:r>
-        <w:t xml:space="preserve"> is a number, and </w:t>
-      </w:r>
-      <w:r>
-        <w:rPr>
-          <w:rStyle w:val="InlineCode"/>
-        </w:rPr>
-        <w:t>f</w:t>
-      </w:r>
-      <w:r>
         <w:t xml:space="preserve"> returns a number as its result. See “Currying.”</w:t>
-      </w:r>
-    </w:p>
-    <w:p>
-      <w:pPr>
-        <w:pStyle w:val="QuestionRationale"/>
-      </w:pPr>
-      <w:r>
-        <w:t xml:space="preserve">When we use this notation, we describe the types of the function's argument(s) and the type of the function's result. We don't describe the formula or rule that the function implements. So </w:t>
-      </w:r>
-      <w:r>
-        <w:rPr>
-          <w:rStyle w:val="InlineCode"/>
-        </w:rPr>
-        <w:t>+ 1</w:t>
-      </w:r>
-      <w:r>
-        <w:t xml:space="preserve"> doesn't belong in this kind of notation. See “Currying.”</w:t>
-      </w:r>
-    </w:p>
-    <w:p>
-      <w:pPr>
-        <w:pStyle w:val="QuestionRationale"/>
-      </w:pPr>
-      <w:r>
-        <w:t xml:space="preserve">The argument of </w:t>
-      </w:r>
-      <w:r>
-        <w:rPr>
-          <w:rStyle w:val="InlineCode"/>
-        </w:rPr>
-        <w:t>f</w:t>
-      </w:r>
-      <w:r>
-        <w:t xml:space="preserve"> isn't a function, and the result returned by </w:t>
-      </w:r>
-      <w:r>
-        <w:rPr>
-          <w:rStyle w:val="InlineCode"/>
-        </w:rPr>
-        <w:t>f</w:t>
-      </w:r>
-      <w:r>
-        <w:t xml:space="preserve"> isn't a function. See “Currying.”</w:t>
-      </w:r>
-    </w:p>
-    <w:p>
-      <w:pPr>
-        <w:pStyle w:val="QuestionRationale"/>
-      </w:pPr>
-      <w:r>
-        <w:t xml:space="preserve">When we use this notation, we describe the types of the function's argument(s). The name </w:t>
-      </w:r>
-      <w:r>
-        <w:rPr>
-          <w:rStyle w:val="InlineCode"/>
-        </w:rPr>
-        <w:t>x</w:t>
-      </w:r>
-      <w:r>
-        <w:t xml:space="preserve"> doesn't stand for a type; it stands for a variable. See “Currying.”</w:t>
       </w:r>
     </w:p>
     <w:p/>
@@ -3576,49 +2358,6 @@
       </w:r>
       <w:r>
         <w:t xml:space="preserve"> is a number. See “Currying.”</w:t>
-      </w:r>
-    </w:p>
-    <w:p>
-      <w:pPr>
-        <w:pStyle w:val="QuestionRationale"/>
-      </w:pPr>
-      <w:r>
-        <w:t xml:space="preserve">The new function, </w:t>
-      </w:r>
-      <w:r>
-        <w:rPr>
-          <w:rStyle w:val="InlineCode"/>
-        </w:rPr>
-        <w:t>f</w:t>
-      </w:r>
-      <w:r>
-        <w:t>, has one argument, not two arguments. See “Currying.”</w:t>
-      </w:r>
-    </w:p>
-    <w:p>
-      <w:pPr>
-        <w:pStyle w:val="QuestionRationale"/>
-      </w:pPr>
-      <w:r>
-        <w:t>The new function's argument is not a list. See “Currying.”</w:t>
-      </w:r>
-    </w:p>
-    <w:p>
-      <w:pPr>
-        <w:pStyle w:val="QuestionRationale"/>
-      </w:pPr>
-      <w:r>
-        <w:lastRenderedPageBreak/>
-        <w:t xml:space="preserve">When we use this notation, we describe the types of the function's argument(s) and the type of the function's result. We don't describe the formula or rule that the function implements. So </w:t>
-      </w:r>
-      <w:r>
-        <w:rPr>
-          <w:rStyle w:val="InlineCode"/>
-        </w:rPr>
-        <w:t>+ 2</w:t>
-      </w:r>
-      <w:r>
-        <w:t xml:space="preserve"> doesn't belong in this kind of notation. See “Currying.”</w:t>
       </w:r>
     </w:p>
     <w:p/>
@@ -3988,6 +2727,7 @@
         <w:pStyle w:val="QuestionOptionContinued"/>
       </w:pPr>
       <w:r>
+        <w:lastRenderedPageBreak/>
         <w:t>And so on.</w:t>
       </w:r>
     </w:p>
@@ -4551,36 +3291,6 @@
         <w:t>See “Currying.”</w:t>
       </w:r>
     </w:p>
-    <w:p>
-      <w:pPr>
-        <w:pStyle w:val="QuestionRationale"/>
-      </w:pPr>
-      <w:r>
-        <w:t>When you curry a two-argument function, you plug a value into the function's first argument. What you get is a function that applies to the original function's second argument. See “Currying.”</w:t>
-      </w:r>
-    </w:p>
-    <w:p>
-      <w:pPr>
-        <w:pStyle w:val="QuestionRationale"/>
-      </w:pPr>
-      <w:r>
-        <w:t>Currying isn't the same as flipping. See “Currying.”</w:t>
-      </w:r>
-    </w:p>
-    <w:p>
-      <w:pPr>
-        <w:pStyle w:val="QuestionRationale"/>
-      </w:pPr>
-      <w:r>
-        <w:rPr>
-          <w:i/>
-        </w:rPr>
-        <w:t>Currying</w:t>
-      </w:r>
-      <w:r>
-        <w:t xml:space="preserve"> doesn't mean applying the same value to both arguments. See “Currying.”</w:t>
-      </w:r>
-    </w:p>
     <w:p/>
     <w:p>
       <w:pPr>
@@ -4933,204 +3643,6 @@
         <w:t>. See “Currying.”</w:t>
       </w:r>
     </w:p>
-    <w:p>
-      <w:pPr>
-        <w:pStyle w:val="QuestionRationale"/>
-      </w:pPr>
-      <w:r>
-        <w:t xml:space="preserve">This choice incorrectly asserts that the </w:t>
-      </w:r>
-      <m:oMath>
-        <m:r>
-          <w:rPr>
-            <w:rFonts w:ascii="Cambria Math" w:hAnsi="Cambria Math"/>
-            <w:highlight w:val="yellow"/>
-          </w:rPr>
-          <m:t>∘</m:t>
-        </m:r>
-      </m:oMath>
-      <w:r>
-        <w:t xml:space="preserve"> operator takes only one argument. The </w:t>
-      </w:r>
-      <m:oMath>
-        <m:r>
-          <w:rPr>
-            <w:rFonts w:ascii="Cambria Math" w:hAnsi="Cambria Math"/>
-            <w:highlight w:val="yellow"/>
-          </w:rPr>
-          <m:t>∘</m:t>
-        </m:r>
-      </m:oMath>
-      <w:r>
-        <w:t xml:space="preserve"> operator takes two arguments. For example, in the expression </w:t>
-      </w:r>
-      <m:oMath>
-        <m:r>
-          <w:rPr>
-            <w:rFonts w:ascii="Cambria Math" w:eastAsia="Cambria Math" w:hAnsi="Cambria Math" w:cs="Cambria Math"/>
-            <w:highlight w:val="yellow"/>
-          </w:rPr>
-          <m:t>f ∘g</m:t>
-        </m:r>
-      </m:oMath>
-      <w:r>
-        <w:t xml:space="preserve">, the first argument is </w:t>
-      </w:r>
-      <m:oMath>
-        <m:r>
-          <w:rPr>
-            <w:rFonts w:ascii="Cambria Math" w:eastAsia="Cambria Math" w:hAnsi="Cambria Math" w:cs="Cambria Math"/>
-            <w:highlight w:val="yellow"/>
-          </w:rPr>
-          <m:t>f</m:t>
-        </m:r>
-      </m:oMath>
-      <w:r>
-        <w:t xml:space="preserve">and the second argument is </w:t>
-      </w:r>
-      <m:oMath>
-        <m:r>
-          <w:rPr>
-            <w:rFonts w:ascii="Cambria Math" w:eastAsia="Cambria Math" w:hAnsi="Cambria Math" w:cs="Cambria Math"/>
-            <w:highlight w:val="yellow"/>
-          </w:rPr>
-          <m:t>g</m:t>
-        </m:r>
-      </m:oMath>
-      <w:r>
-        <w:t>. See “Currying.”</w:t>
-      </w:r>
-    </w:p>
-    <w:p>
-      <w:pPr>
-        <w:pStyle w:val="QuestionRationale"/>
-      </w:pPr>
-      <w:r>
-        <w:t xml:space="preserve">This choice incorrectly asserts that the </w:t>
-      </w:r>
-      <m:oMath>
-        <m:r>
-          <w:rPr>
-            <w:rFonts w:ascii="Cambria Math" w:hAnsi="Cambria Math"/>
-            <w:highlight w:val="yellow"/>
-          </w:rPr>
-          <m:t>∘</m:t>
-        </m:r>
-      </m:oMath>
-      <w:r>
-        <w:t xml:space="preserve"> operator takes two arguments, each of type </w:t>
-      </w:r>
-      <w:r>
-        <w:rPr>
-          <w:rStyle w:val="InlineCode"/>
-        </w:rPr>
-        <w:t>number</w:t>
-      </w:r>
-      <w:r>
-        <w:t xml:space="preserve">. But, in the expression </w:t>
-      </w:r>
-      <m:oMath>
-        <m:r>
-          <w:rPr>
-            <w:rFonts w:ascii="Cambria Math" w:eastAsia="Cambria Math" w:hAnsi="Cambria Math" w:cs="Cambria Math"/>
-            <w:highlight w:val="yellow"/>
-          </w:rPr>
-          <m:t>f ∘g</m:t>
-        </m:r>
-      </m:oMath>
-      <w:r>
-        <w:t xml:space="preserve">, the arguments </w:t>
-      </w:r>
-      <m:oMath>
-        <m:r>
-          <w:rPr>
-            <w:rFonts w:ascii="Cambria Math" w:eastAsia="Cambria Math" w:hAnsi="Cambria Math" w:cs="Cambria Math"/>
-            <w:highlight w:val="yellow"/>
-          </w:rPr>
-          <m:t>f</m:t>
-        </m:r>
-      </m:oMath>
-      <w:r>
-        <w:t xml:space="preserve"> and </w:t>
-      </w:r>
-      <m:oMath>
-        <m:r>
-          <w:rPr>
-            <w:rFonts w:ascii="Cambria Math" w:eastAsia="Cambria Math" w:hAnsi="Cambria Math" w:cs="Cambria Math"/>
-            <w:highlight w:val="yellow"/>
-          </w:rPr>
-          <m:t>g</m:t>
-        </m:r>
-      </m:oMath>
-      <w:r>
-        <w:t xml:space="preserve"> aren't numbers. See “Currying.”</w:t>
-      </w:r>
-    </w:p>
-    <w:p>
-      <w:pPr>
-        <w:pStyle w:val="QuestionRationale"/>
-      </w:pPr>
-      <w:r>
-        <w:t xml:space="preserve">This choice incorrectly asserts that the </w:t>
-      </w:r>
-      <m:oMath>
-        <m:r>
-          <w:rPr>
-            <w:rFonts w:ascii="Cambria Math" w:hAnsi="Cambria Math"/>
-            <w:highlight w:val="yellow"/>
-          </w:rPr>
-          <m:t>∘</m:t>
-        </m:r>
-      </m:oMath>
-      <w:r>
-        <w:t xml:space="preserve"> operator takes two arguments, one of which is a </w:t>
-      </w:r>
-      <w:r>
-        <w:rPr>
-          <w:rStyle w:val="InlineCode"/>
-        </w:rPr>
-        <w:t>number</w:t>
-      </w:r>
-      <w:r>
-        <w:t xml:space="preserve">. But, in the expression </w:t>
-      </w:r>
-      <m:oMath>
-        <m:r>
-          <w:rPr>
-            <w:rFonts w:ascii="Cambria Math" w:eastAsia="Cambria Math" w:hAnsi="Cambria Math" w:cs="Cambria Math"/>
-            <w:highlight w:val="yellow"/>
-          </w:rPr>
-          <m:t>f ∘g</m:t>
-        </m:r>
-      </m:oMath>
-      <w:r>
-        <w:t xml:space="preserve">, neither of the arguments </w:t>
-      </w:r>
-      <m:oMath>
-        <m:r>
-          <w:rPr>
-            <w:rFonts w:ascii="Cambria Math" w:eastAsia="Cambria Math" w:hAnsi="Cambria Math" w:cs="Cambria Math"/>
-            <w:highlight w:val="yellow"/>
-          </w:rPr>
-          <m:t>f</m:t>
-        </m:r>
-      </m:oMath>
-      <w:r>
-        <w:t xml:space="preserve"> and </w:t>
-      </w:r>
-      <m:oMath>
-        <m:r>
-          <w:rPr>
-            <w:rFonts w:ascii="Cambria Math" w:eastAsia="Cambria Math" w:hAnsi="Cambria Math" w:cs="Cambria Math"/>
-            <w:highlight w:val="yellow"/>
-          </w:rPr>
-          <m:t>g</m:t>
-        </m:r>
-      </m:oMath>
-      <w:r>
-        <w:t xml:space="preserve"> are numbers. See “Currying.”</w:t>
-      </w:r>
-    </w:p>
     <w:p/>
     <w:p>
       <w:pPr>
@@ -5245,6 +3757,7 @@
         </w:rPr>
       </w:pPr>
       <w:r>
+        <w:lastRenderedPageBreak/>
         <w:t xml:space="preserve">C. You get a function </w:t>
       </w:r>
       <w:r>
@@ -5388,11 +3901,7 @@
         <w:t>list</w:t>
       </w:r>
       <w:r>
-        <w:t xml:space="preserve"> argument. With the </w:t>
-      </w:r>
-      <w:r>
-        <w:lastRenderedPageBreak/>
-        <w:t xml:space="preserve">second partial application, the new </w:t>
+        <w:t xml:space="preserve"> argument. With the second partial application, the new </w:t>
       </w:r>
       <w:r>
         <w:rPr>
@@ -5420,39 +3929,6 @@
       </w:r>
       <w:r>
         <w:t>. See “Currying.”</w:t>
-      </w:r>
-    </w:p>
-    <w:p>
-      <w:pPr>
-        <w:pStyle w:val="QuestionRationale"/>
-      </w:pPr>
-      <w:r>
-        <w:t>Performing two partial applications on a function with three arguments gives you a new function with one argument. It doesn't give you a number. See “Currying.”</w:t>
-      </w:r>
-    </w:p>
-    <w:p>
-      <w:pPr>
-        <w:pStyle w:val="QuestionRationale"/>
-      </w:pPr>
-      <w:r>
-        <w:t>This choice describes what you get when you perform partial application only once. See “Currying.”</w:t>
-      </w:r>
-    </w:p>
-    <w:p>
-      <w:pPr>
-        <w:pStyle w:val="QuestionRationale"/>
-      </w:pPr>
-      <w:r>
-        <w:t xml:space="preserve">This choice describes the original </w:t>
-      </w:r>
-      <w:r>
-        <w:rPr>
-          <w:rStyle w:val="InlineCode"/>
-        </w:rPr>
-        <w:t>foldFromLeft</w:t>
-      </w:r>
-      <w:r>
-        <w:t xml:space="preserve"> function before you've performed partial application. See “Currying.”</w:t>
       </w:r>
     </w:p>
     <w:p/>
@@ -5791,189 +4267,13 @@
         <w:t>And so on. See “Lists.”</w:t>
       </w:r>
     </w:p>
-    <w:p>
-      <w:pPr>
-        <w:pStyle w:val="QuestionRationale"/>
-        <w:rPr>
-          <w:color w:val="000000"/>
-          <w:sz w:val="22"/>
-          <w:szCs w:val="22"/>
-        </w:rPr>
-      </w:pPr>
-      <w:r>
-        <w:rPr>
-          <w:color w:val="000000"/>
-          <w:sz w:val="22"/>
-          <w:szCs w:val="22"/>
-        </w:rPr>
-        <w:t xml:space="preserve">With this definition, </w:t>
-      </w:r>
-      <w:r>
-        <w:rPr>
-          <w:rStyle w:val="InlineCode"/>
-        </w:rPr>
-        <w:t>fact(3) = fact(2 + 1) = fact(2 - 1) * 3 =  fact(1) * 3 = 3</w:t>
-      </w:r>
-      <w:r>
-        <w:rPr>
-          <w:color w:val="000000"/>
-          <w:sz w:val="22"/>
-          <w:szCs w:val="22"/>
-        </w:rPr>
-        <w:t xml:space="preserve">. But </w:t>
-      </w:r>
-      <w:r>
-        <w:rPr>
-          <w:rStyle w:val="InlineCode"/>
-        </w:rPr>
-        <w:t>fact(3)</w:t>
-      </w:r>
-      <w:r>
-        <w:rPr>
-          <w:color w:val="000000"/>
-          <w:sz w:val="22"/>
-          <w:szCs w:val="22"/>
-        </w:rPr>
-        <w:t xml:space="preserve"> is </w:t>
-      </w:r>
-      <m:oMath>
-        <m:r>
-          <w:rPr>
-            <w:rFonts w:ascii="Cambria Math" w:eastAsia="Cambria Math" w:hAnsi="Cambria Math" w:cs="Cambria Math"/>
-            <w:color w:val="000000"/>
-            <w:sz w:val="22"/>
-            <w:szCs w:val="22"/>
-            <w:highlight w:val="yellow"/>
-          </w:rPr>
-          <m:t>1⋅2⋅3 = 6</m:t>
-        </m:r>
-      </m:oMath>
-      <w:r>
-        <w:rPr>
-          <w:color w:val="000000"/>
-          <w:sz w:val="22"/>
-          <w:szCs w:val="22"/>
-        </w:rPr>
-        <w:t xml:space="preserve">, not </w:t>
-      </w:r>
-      <m:oMath>
-        <m:r>
-          <w:rPr>
-            <w:rFonts w:ascii="Cambria Math" w:eastAsia="Cambria Math" w:hAnsi="Cambria Math" w:cs="Cambria Math"/>
-            <w:color w:val="000000"/>
-            <w:sz w:val="22"/>
-            <w:szCs w:val="22"/>
-            <w:highlight w:val="yellow"/>
-          </w:rPr>
-          <m:t>3</m:t>
-        </m:r>
-      </m:oMath>
-      <w:r>
-        <w:rPr>
-          <w:color w:val="000000"/>
-          <w:sz w:val="22"/>
-          <w:szCs w:val="22"/>
-        </w:rPr>
-        <w:t>.</w:t>
-      </w:r>
-      <w:r>
-        <w:rPr>
-          <w:sz w:val="22"/>
-          <w:szCs w:val="22"/>
-        </w:rPr>
-        <w:t xml:space="preserve"> See “Lists.”</w:t>
-      </w:r>
-    </w:p>
-    <w:p>
-      <w:pPr>
-        <w:pStyle w:val="QuestionRationale"/>
-      </w:pPr>
-      <w:r>
-        <w:t xml:space="preserve">With this definition, </w:t>
-      </w:r>
-      <w:r>
-        <w:rPr>
-          <w:rStyle w:val="InlineCode"/>
-        </w:rPr>
-        <w:t>fact(4) = 4 * 3 = 12</w:t>
-      </w:r>
-      <w:r>
-        <w:t xml:space="preserve">. But </w:t>
-      </w:r>
-      <w:r>
-        <w:rPr>
-          <w:rStyle w:val="InlineCode"/>
-        </w:rPr>
-        <w:t>fact(4)</w:t>
-      </w:r>
-      <w:r>
-        <w:t xml:space="preserve"> is </w:t>
-      </w:r>
-      <m:oMath>
-        <m:r>
-          <w:rPr>
-            <w:rFonts w:ascii="Cambria Math" w:eastAsia="Cambria Math" w:hAnsi="Cambria Math" w:cs="Cambria Math"/>
-            <w:highlight w:val="yellow"/>
-          </w:rPr>
-          <m:t>1⋅2⋅3⋅4 = 24</m:t>
-        </m:r>
-      </m:oMath>
-      <w:r>
-        <w:t xml:space="preserve">, not </w:t>
-      </w:r>
-      <m:oMath>
-        <m:r>
-          <w:rPr>
-            <w:rFonts w:ascii="Cambria Math" w:eastAsia="Cambria Math" w:hAnsi="Cambria Math" w:cs="Cambria Math"/>
-            <w:highlight w:val="yellow"/>
-          </w:rPr>
-          <m:t>12</m:t>
-        </m:r>
-      </m:oMath>
-      <w:r>
-        <w:t>. See “Lists.”</w:t>
-      </w:r>
-    </w:p>
-    <w:p>
-      <w:pPr>
-        <w:pStyle w:val="QuestionRationale"/>
-        <w:rPr>
-          <w:color w:val="000000"/>
-        </w:rPr>
-      </w:pPr>
-      <w:r>
-        <w:rPr>
-          <w:color w:val="000000"/>
-        </w:rPr>
-        <w:t xml:space="preserve">This code has no base case. So, for example, </w:t>
-      </w:r>
-      <w:r>
-        <w:rPr>
-          <w:rStyle w:val="InlineCode"/>
-        </w:rPr>
-        <w:t>fact(3) = 3 * fact(2) = 3 * 2 * fact(1) = 3 * 2 * 1 * fact(0) = 3 * 2 * 1 * 0 * fact(-1)</w:t>
-      </w:r>
-      <w:r>
-        <w:rPr>
-          <w:color w:val="000000"/>
-        </w:rPr>
-        <w:t>, and so on. The calculation never ends.</w:t>
-      </w:r>
-      <w:r>
-        <w:t xml:space="preserve"> See “Lists.”</w:t>
-      </w:r>
-    </w:p>
     <w:p/>
     <w:p>
       <w:pPr>
         <w:pStyle w:val="QuestionStem"/>
       </w:pPr>
       <w:r>
-        <w:t xml:space="preserve">The Fibonacci sequence starts with the two numbers 1, 1. Each number thereafter is the sum of the two numbers before it in the sequence. For </w:t>
-      </w:r>
-      <w:r>
-        <w:lastRenderedPageBreak/>
-        <w:t xml:space="preserve">example, the sequence's third number is 1 + 1 = 2. The sequence's fourth number is 1 + 2 = 3. The sequence's fifth number is 2 + 3 = 5. And so on. </w:t>
+        <w:t xml:space="preserve">The Fibonacci sequence starts with the two numbers 1, 1. Each number thereafter is the sum of the two numbers before it in the sequence. For example, the sequence's third number is 1 + 1 = 2. The sequence's fourth number is 1 + 2 = 3. The sequence's fifth number is 2 + 3 = 5. And so on. </w:t>
       </w:r>
     </w:p>
     <w:p>
@@ -6101,6 +4401,7 @@
           <w:sz w:val="22"/>
           <w:szCs w:val="22"/>
         </w:rPr>
+        <w:lastRenderedPageBreak/>
         <w:t xml:space="preserve">C. </w:t>
       </w:r>
       <w:r>
@@ -6212,152 +4513,6 @@
       </w:pPr>
       <w:r>
         <w:t>And so on. See “Lists.”</w:t>
-      </w:r>
-    </w:p>
-    <w:p>
-      <w:pPr>
-        <w:pStyle w:val="QuestionRationale"/>
-        <w:rPr>
-          <w:color w:val="000000"/>
-          <w:sz w:val="22"/>
-          <w:szCs w:val="22"/>
-        </w:rPr>
-      </w:pPr>
-      <w:r>
-        <w:rPr>
-          <w:color w:val="000000"/>
-          <w:sz w:val="22"/>
-          <w:szCs w:val="22"/>
-        </w:rPr>
-        <w:t xml:space="preserve">This code has no base case. For example, </w:t>
-      </w:r>
-      <w:r>
-        <w:rPr>
-          <w:rStyle w:val="InlineCode"/>
-        </w:rPr>
-        <w:t xml:space="preserve">fib(3) = fib(1) + fib(2) = (fib(-1) + fib(0)) + (fib(0) + fib(1)) = fib(-3) + fib(-2) + . . </w:t>
-      </w:r>
-      <w:r>
-        <w:rPr>
-          <w:rStyle w:val="InlineCode"/>
-          <w:highlight w:val="green"/>
-        </w:rPr>
-        <w:t>.</w:t>
-      </w:r>
-      <w:r>
-        <w:rPr>
-          <w:color w:val="000000"/>
-          <w:sz w:val="22"/>
-          <w:szCs w:val="22"/>
-        </w:rPr>
-        <w:t xml:space="preserve"> </w:t>
-      </w:r>
-      <w:r>
-        <w:rPr>
-          <w:sz w:val="22"/>
-          <w:szCs w:val="22"/>
-        </w:rPr>
-        <w:t>, a</w:t>
-      </w:r>
-      <w:r>
-        <w:rPr>
-          <w:color w:val="000000"/>
-          <w:sz w:val="22"/>
-          <w:szCs w:val="22"/>
-        </w:rPr>
-        <w:t>nd so on.</w:t>
-      </w:r>
-      <w:r>
-        <w:rPr>
-          <w:sz w:val="22"/>
-          <w:szCs w:val="22"/>
-        </w:rPr>
-        <w:t xml:space="preserve"> See “Lists.”</w:t>
-      </w:r>
-    </w:p>
-    <w:p>
-      <w:pPr>
-        <w:pStyle w:val="QuestionRationale"/>
-      </w:pPr>
-      <w:r>
-        <w:t xml:space="preserve">This code needs an additional base case. With this code, </w:t>
-      </w:r>
-      <w:r>
-        <w:rPr>
-          <w:rStyle w:val="InlineCode"/>
-        </w:rPr>
-        <w:t>fib(2) = fib(0) + fib(1)</w:t>
-      </w:r>
-      <w:r>
-        <w:t xml:space="preserve">. Since there's no specific definition for </w:t>
-      </w:r>
-      <w:r>
-        <w:rPr>
-          <w:rStyle w:val="InlineCode"/>
-        </w:rPr>
-        <w:t>fib(0)</w:t>
-      </w:r>
-      <w:r>
-        <w:t xml:space="preserve">, the code's second line applies, so </w:t>
-      </w:r>
-      <w:r>
-        <w:rPr>
-          <w:rStyle w:val="InlineCode"/>
-        </w:rPr>
-        <w:t>fib(0) = fib(-2) + fib(-1)</w:t>
-      </w:r>
-      <w:r>
-        <w:t>, and so on. See “Lists.”</w:t>
-      </w:r>
-    </w:p>
-    <w:p>
-      <w:pPr>
-        <w:pStyle w:val="QuestionRationale"/>
-      </w:pPr>
-      <w:r>
-        <w:t xml:space="preserve">With this definition, </w:t>
-      </w:r>
-      <w:r>
-        <w:rPr>
-          <w:rStyle w:val="InlineCode"/>
-        </w:rPr>
-        <w:t>fib(3) = fib(1 * 2) = fib(2) = 1</w:t>
-      </w:r>
-      <w:r>
-        <w:t xml:space="preserve">. But </w:t>
-      </w:r>
-      <w:r>
-        <w:rPr>
-          <w:rStyle w:val="InlineCode"/>
-        </w:rPr>
-        <w:t>fib(3)</w:t>
-      </w:r>
-      <w:r>
-        <w:t xml:space="preserve"> is </w:t>
-      </w:r>
-      <m:oMath>
-        <m:r>
-          <w:rPr>
-            <w:rFonts w:ascii="Cambria Math" w:eastAsia="Cambria Math" w:hAnsi="Cambria Math" w:cs="Cambria Math"/>
-            <w:highlight w:val="yellow"/>
-          </w:rPr>
-          <m:t>2</m:t>
-        </m:r>
-      </m:oMath>
-      <w:r>
-        <w:t xml:space="preserve">, not </w:t>
-      </w:r>
-      <m:oMath>
-        <m:r>
-          <w:rPr>
-            <w:rFonts w:ascii="Cambria Math" w:eastAsia="Cambria Math" w:hAnsi="Cambria Math" w:cs="Cambria Math"/>
-            <w:highlight w:val="yellow"/>
-          </w:rPr>
-          <m:t>1</m:t>
-        </m:r>
-      </m:oMath>
-      <w:r>
-        <w:t>.  See “Lists.”</w:t>
       </w:r>
     </w:p>
     <w:p/>
@@ -6495,7 +4650,6 @@
           <w:sz w:val="22"/>
           <w:szCs w:val="22"/>
         </w:rPr>
-        <w:lastRenderedPageBreak/>
         <w:t xml:space="preserve">C. </w:t>
       </w:r>
       <w:r>
@@ -6716,153 +4870,6 @@
         <w:t>See “More Recursion Examples.”</w:t>
       </w:r>
     </w:p>
-    <w:p>
-      <w:pPr>
-        <w:pStyle w:val="QuestionRationale"/>
-        <w:rPr>
-          <w:color w:val="000000"/>
-        </w:rPr>
-      </w:pPr>
-      <w:r>
-        <w:rPr>
-          <w:color w:val="000000"/>
-        </w:rPr>
-        <w:t xml:space="preserve">With this definition, </w:t>
-      </w:r>
-      <w:r>
-        <w:rPr>
-          <w:rStyle w:val="InlineCode"/>
-        </w:rPr>
-        <w:t>up(1) = up(0)::[1] = [0]::[1] = [[0], 1]</w:t>
-      </w:r>
-      <w:r>
-        <w:rPr>
-          <w:color w:val="000000"/>
-        </w:rPr>
-        <w:t xml:space="preserve">. But </w:t>
-      </w:r>
-      <w:r>
-        <w:rPr>
-          <w:rStyle w:val="InlineCode"/>
-        </w:rPr>
-        <w:t>up(1)</w:t>
-      </w:r>
-      <w:r>
-        <w:rPr>
-          <w:color w:val="000000"/>
-        </w:rPr>
-        <w:t xml:space="preserve"> is </w:t>
-      </w:r>
-      <w:r>
-        <w:rPr>
-          <w:rStyle w:val="InlineCode"/>
-        </w:rPr>
-        <w:t>[0,1]</w:t>
-      </w:r>
-      <w:r>
-        <w:rPr>
-          <w:color w:val="000000"/>
-        </w:rPr>
-        <w:t xml:space="preserve">, not </w:t>
-      </w:r>
-      <w:r>
-        <w:rPr>
-          <w:rStyle w:val="InlineCode"/>
-        </w:rPr>
-        <w:t>[[0],1]</w:t>
-      </w:r>
-      <w:r>
-        <w:rPr>
-          <w:color w:val="000000"/>
-        </w:rPr>
-        <w:t xml:space="preserve">. </w:t>
-      </w:r>
-      <w:r>
-        <w:t>See “More Recursion Examples.”</w:t>
-      </w:r>
-    </w:p>
-    <w:p>
-      <w:pPr>
-        <w:pStyle w:val="QuestionRationale"/>
-        <w:rPr>
-          <w:color w:val="000000"/>
-        </w:rPr>
-      </w:pPr>
-      <w:r>
-        <w:rPr>
-          <w:color w:val="000000"/>
-        </w:rPr>
-        <w:t xml:space="preserve">With this definition, </w:t>
-      </w:r>
-      <w:r>
-        <w:rPr>
-          <w:rStyle w:val="InlineCode"/>
-        </w:rPr>
-        <w:t>up(1) = concat( [1], up(0) ) = concat( [1], [0] ) = [1,0]</w:t>
-      </w:r>
-      <w:r>
-        <w:rPr>
-          <w:color w:val="000000"/>
-        </w:rPr>
-        <w:t xml:space="preserve">. But the value of </w:t>
-      </w:r>
-      <w:r>
-        <w:rPr>
-          <w:rStyle w:val="InlineCode"/>
-        </w:rPr>
-        <w:t>up(1)</w:t>
-      </w:r>
-      <w:r>
-        <w:rPr>
-          <w:color w:val="000000"/>
-        </w:rPr>
-        <w:t xml:space="preserve"> is </w:t>
-      </w:r>
-      <w:r>
-        <w:rPr>
-          <w:rStyle w:val="InlineCode"/>
-        </w:rPr>
-        <w:t>[0,1]</w:t>
-      </w:r>
-      <w:r>
-        <w:rPr>
-          <w:color w:val="000000"/>
-        </w:rPr>
-        <w:t xml:space="preserve">, not </w:t>
-      </w:r>
-      <w:r>
-        <w:rPr>
-          <w:rStyle w:val="InlineCode"/>
-        </w:rPr>
-        <w:t>[1,0]</w:t>
-      </w:r>
-      <w:r>
-        <w:rPr>
-          <w:color w:val="000000"/>
-        </w:rPr>
-        <w:t>.</w:t>
-      </w:r>
-      <w:r>
-        <w:t xml:space="preserve"> See “More Recursion Examples.”</w:t>
-      </w:r>
-    </w:p>
-    <w:p>
-      <w:pPr>
-        <w:pStyle w:val="QuestionRationale"/>
-      </w:pPr>
-      <w:r>
-        <w:t xml:space="preserve">With this definition, </w:t>
-      </w:r>
-      <w:r>
-        <w:rPr>
-          <w:rStyle w:val="InlineCode"/>
-        </w:rPr>
-        <w:t>up(1) = 0::up(1) = 0::(0::up(1)) = 0::(0::(0::up(1)))</w:t>
-      </w:r>
-      <w:r>
-        <w:t>, and so on. The expansion never ends. See “More Recursion Examples.”</w:t>
-      </w:r>
-    </w:p>
     <w:p/>
     <w:p>
       <w:pPr>
@@ -6915,6 +4922,7 @@
         <w:pStyle w:val="QuestionStemContinued"/>
       </w:pPr>
       <w:r>
+        <w:lastRenderedPageBreak/>
         <w:t xml:space="preserve">Some values of the </w:t>
       </w:r>
       <w:r>
@@ -7167,7 +5175,6 @@
         <w:pStyle w:val="QuestionRationaleContinued"/>
       </w:pPr>
       <w:r>
-        <w:lastRenderedPageBreak/>
         <w:t>Then, apply the second line in the definition:</w:t>
       </w:r>
     </w:p>
@@ -7277,57 +5284,6 @@
       </w:pPr>
       <w:r>
         <w:t>See “More Recursion Examples.”</w:t>
-      </w:r>
-    </w:p>
-    <w:p>
-      <w:pPr>
-        <w:pStyle w:val="QuestionRationale"/>
-      </w:pPr>
-      <w:r>
-        <w:t xml:space="preserve">The definition of Ackermann's function consists of three lines. When you find the value of </w:t>
-      </w:r>
-      <w:r>
-        <w:rPr>
-          <w:rStyle w:val="InlineCode"/>
-        </w:rPr>
-        <w:t>ack(1,1)</w:t>
-      </w:r>
-      <w:r>
-        <w:t>, you apply each line at least once. See “More Recursion Examples.”</w:t>
-      </w:r>
-    </w:p>
-    <w:p>
-      <w:pPr>
-        <w:pStyle w:val="QuestionRationale"/>
-      </w:pPr>
-      <w:r>
-        <w:t xml:space="preserve">The definition of Ackermann's function consists of three lines. When you find the value of </w:t>
-      </w:r>
-      <w:r>
-        <w:rPr>
-          <w:rStyle w:val="InlineCode"/>
-        </w:rPr>
-        <w:t>ack(1,1)</w:t>
-      </w:r>
-      <w:r>
-        <w:t>, you apply each line at least once. See “More Recursion Examples.”</w:t>
-      </w:r>
-    </w:p>
-    <w:p>
-      <w:pPr>
-        <w:pStyle w:val="QuestionRationale"/>
-      </w:pPr>
-      <w:r>
-        <w:t xml:space="preserve">The definition of Ackermann's function consists of three lines. When you find the value of </w:t>
-      </w:r>
-      <w:r>
-        <w:rPr>
-          <w:rStyle w:val="InlineCode"/>
-        </w:rPr>
-        <w:t>ack(1,1)</w:t>
-      </w:r>
-      <w:r>
-        <w:t>, you apply each line at least once. See “More Recursion Examples.”</w:t>
       </w:r>
     </w:p>
     <w:p/>
@@ -7545,6 +5501,7 @@
         <w:pStyle w:val="QuestionRationaleContinued"/>
       </w:pPr>
       <w:r>
+        <w:lastRenderedPageBreak/>
         <w:t xml:space="preserve">Binding </w:t>
       </w:r>
       <w:r>
@@ -7615,182 +5572,6 @@
         <w:pStyle w:val="QuestionRationaleContinued"/>
         <w:rPr>
           <w:rStyle w:val="InlineCode"/>
-        </w:rPr>
-      </w:pPr>
-      <w:r>
-        <w:t>See “More Recursion Examples.”</w:t>
-      </w:r>
-    </w:p>
-    <w:p>
-      <w:pPr>
-        <w:pStyle w:val="QuestionRationale"/>
-      </w:pPr>
-      <w:r>
-        <w:t xml:space="preserve">The result from a </w:t>
-      </w:r>
-      <w:r>
-        <w:rPr>
-          <w:rStyle w:val="InlineCode"/>
-        </w:rPr>
-        <w:t>Maybe</w:t>
-      </w:r>
-      <w:r>
-        <w:t xml:space="preserve"> function is a </w:t>
-      </w:r>
-      <w:r>
-        <w:rPr>
-          <w:rStyle w:val="InlineCode"/>
-        </w:rPr>
-        <w:t>Just</w:t>
-      </w:r>
-      <w:r>
-        <w:t xml:space="preserve"> value or </w:t>
-      </w:r>
-      <w:r>
-        <w:rPr>
-          <w:rStyle w:val="InlineCode"/>
-        </w:rPr>
-        <w:t>Nothing</w:t>
-      </w:r>
-      <w:r>
-        <w:t>.</w:t>
-      </w:r>
-      <w:r>
-        <w:t xml:space="preserve"> See “More Recursion Examples.”</w:t>
-      </w:r>
-    </w:p>
-    <w:p>
-      <w:pPr>
-        <w:pStyle w:val="QuestionRationale"/>
-      </w:pPr>
-      <w:r>
-        <w:lastRenderedPageBreak/>
-        <w:t xml:space="preserve">In this code, the only function that can trigger a sequence of </w:t>
-      </w:r>
-      <w:r>
-        <w:rPr>
-          <w:rStyle w:val="InlineCode"/>
-        </w:rPr>
-        <w:t>Nothing</w:t>
-      </w:r>
-      <w:r>
-        <w:t xml:space="preserve"> values is </w:t>
-      </w:r>
-      <w:r>
-        <w:rPr>
-          <w:rStyle w:val="InlineCode"/>
-        </w:rPr>
-        <w:t>reciprocalMaybe</w:t>
-      </w:r>
-      <w:r>
-        <w:t xml:space="preserve">. But the value that we're feeding to </w:t>
-      </w:r>
-      <w:r>
-        <w:rPr>
-          <w:rStyle w:val="InlineCode"/>
-        </w:rPr>
-        <w:t>reciprocalMaybe</w:t>
-      </w:r>
-      <w:r>
-        <w:t xml:space="preserve"> isn't zero. So this code doesn't return the </w:t>
-      </w:r>
-      <w:r>
-        <w:rPr>
-          <w:rStyle w:val="InlineCode"/>
-        </w:rPr>
-        <w:t>Nothing</w:t>
-      </w:r>
-      <w:r>
-        <w:t xml:space="preserve"> value.</w:t>
-      </w:r>
-      <w:r>
-        <w:t xml:space="preserve"> See “More Recursion Examples.”</w:t>
-      </w:r>
-    </w:p>
-    <w:p>
-      <w:pPr>
-        <w:pStyle w:val="QuestionRationale"/>
-        <w:rPr>
-          <w:rFonts w:eastAsiaTheme="minorEastAsia"/>
-          <w:highlight w:val="yellow"/>
-        </w:rPr>
-      </w:pPr>
-      <m:oMathPara>
-        <m:oMath>
-          <m:f>
-            <m:fPr>
-              <m:ctrlPr>
-                <w:rPr>
-                  <w:rFonts w:ascii="Cambria Math" w:hAnsi="Cambria Math"/>
-                  <w:highlight w:val="yellow"/>
-                </w:rPr>
-              </m:ctrlPr>
-            </m:fPr>
-            <m:num>
-              <m:r>
-                <m:rPr>
-                  <m:sty m:val="p"/>
-                </m:rPr>
-                <w:rPr>
-                  <w:rFonts w:ascii="Cambria Math" w:hAnsi="Cambria Math"/>
-                  <w:highlight w:val="yellow"/>
-                </w:rPr>
-                <m:t>1</m:t>
-              </m:r>
-            </m:num>
-            <m:den>
-              <m:d>
-                <m:dPr>
-                  <m:ctrlPr>
-                    <w:rPr>
-                      <w:rFonts w:ascii="Cambria Math" w:hAnsi="Cambria Math"/>
-                      <w:highlight w:val="yellow"/>
-                    </w:rPr>
-                  </m:ctrlPr>
-                </m:dPr>
-                <m:e>
-                  <m:r>
-                    <m:rPr>
-                      <m:sty m:val="p"/>
-                    </m:rPr>
-                    <w:rPr>
-                      <w:rFonts w:ascii="Cambria Math" w:hAnsi="Cambria Math"/>
-                      <w:highlight w:val="yellow"/>
-                    </w:rPr>
-                    <m:t>10-10</m:t>
-                  </m:r>
-                </m:e>
-              </m:d>
-              <m:r>
-                <m:rPr>
-                  <m:sty m:val="p"/>
-                </m:rPr>
-                <w:rPr>
-                  <w:rFonts w:ascii="Cambria Math" w:hAnsi="Cambria Math"/>
-                  <w:highlight w:val="yellow"/>
-                </w:rPr>
-                <m:t>-4</m:t>
-              </m:r>
-            </m:den>
-          </m:f>
-          <m:r>
-            <m:rPr>
-              <m:sty m:val="p"/>
-            </m:rPr>
-            <w:rPr>
-              <w:rFonts w:ascii="Cambria Math" w:hAnsi="Cambria Math"/>
-              <w:highlight w:val="yellow"/>
-            </w:rPr>
-            <m:t>+ 13≠0</m:t>
-          </m:r>
-        </m:oMath>
-      </m:oMathPara>
-    </w:p>
-    <w:p>
-      <w:pPr>
-        <w:pStyle w:val="QuestionRationaleContinued"/>
-        <w:rPr>
-          <w:highlight w:val="yellow"/>
         </w:rPr>
       </w:pPr>
       <w:r>
@@ -7912,169 +5693,6 @@
         </w:rPr>
         <w:t>0</w:t>
       </w:r>
-    </w:p>
-    <w:p>
-      <w:pPr>
-        <w:pStyle w:val="QuestionRationale"/>
-      </w:pPr>
-      <w:r>
-        <w:rPr>
-          <w:rStyle w:val="InlineCode"/>
-        </w:rPr>
-        <w:t>sqrtMaybe(17-1)</w:t>
-      </w:r>
-      <w:r>
-        <w:rPr>
-          <w:color w:val="000000"/>
-          <w:sz w:val="22"/>
-          <w:szCs w:val="22"/>
-        </w:rPr>
-        <w:t xml:space="preserve"> is </w:t>
-      </w:r>
-      <w:r>
-        <w:rPr>
-          <w:rStyle w:val="InlineCode"/>
-        </w:rPr>
-        <w:t>Just 4</w:t>
-      </w:r>
-      <w:r>
-        <w:t>.</w:t>
-      </w:r>
-    </w:p>
-    <w:p>
-      <w:pPr>
-        <w:pStyle w:val="QuestionRationaleContinued"/>
-      </w:pPr>
-      <w:r>
-        <w:t xml:space="preserve">Binding </w:t>
-      </w:r>
-      <w:r>
-        <w:rPr>
-          <w:rStyle w:val="InlineCode"/>
-        </w:rPr>
-        <w:t>Just 4</w:t>
-      </w:r>
-      <w:r>
-        <w:t xml:space="preserve"> with </w:t>
-      </w:r>
-      <w:r>
-        <w:rPr>
-          <w:rStyle w:val="InlineCode"/>
-        </w:rPr>
-        <w:t>minus4Maybe</w:t>
-      </w:r>
-      <w:r>
-        <w:t xml:space="preserve"> yields </w:t>
-      </w:r>
-      <w:r>
-        <w:rPr>
-          <w:rStyle w:val="InlineCode"/>
-        </w:rPr>
-        <w:t>Just 0</w:t>
-      </w:r>
-      <w:r>
-        <w:t>.</w:t>
-      </w:r>
-    </w:p>
-    <w:p>
-      <w:pPr>
-        <w:pStyle w:val="QuestionRationaleContinued"/>
-        <w:rPr>
-          <w:sz w:val="22"/>
-          <w:szCs w:val="22"/>
-        </w:rPr>
-      </w:pPr>
-      <w:r>
-        <w:rPr>
-          <w:sz w:val="22"/>
-          <w:szCs w:val="22"/>
-        </w:rPr>
-        <w:t xml:space="preserve">Binding </w:t>
-      </w:r>
-      <w:r>
-        <w:rPr>
-          <w:rStyle w:val="InlineCode"/>
-        </w:rPr>
-        <w:t>Just 0</w:t>
-      </w:r>
-      <w:r>
-        <w:rPr>
-          <w:sz w:val="22"/>
-          <w:szCs w:val="22"/>
-        </w:rPr>
-        <w:t xml:space="preserve"> with </w:t>
-      </w:r>
-      <w:r>
-        <w:rPr>
-          <w:rStyle w:val="InlineCode"/>
-        </w:rPr>
-        <w:t>reciprocalMaybe</w:t>
-      </w:r>
-      <w:r>
-        <w:rPr>
-          <w:sz w:val="22"/>
-          <w:szCs w:val="22"/>
-        </w:rPr>
-        <w:t xml:space="preserve"> yields </w:t>
-      </w:r>
-      <w:r>
-        <w:rPr>
-          <w:rStyle w:val="InlineCode"/>
-        </w:rPr>
-        <w:t>Nothing</w:t>
-      </w:r>
-      <w:r>
-        <w:rPr>
-          <w:sz w:val="22"/>
-          <w:szCs w:val="22"/>
-        </w:rPr>
-        <w:t xml:space="preserve">. </w:t>
-      </w:r>
-    </w:p>
-    <w:p>
-      <w:pPr>
-        <w:pStyle w:val="QuestionRationaleContinued"/>
-      </w:pPr>
-      <w:r>
-        <w:t xml:space="preserve">Binding </w:t>
-      </w:r>
-      <w:r>
-        <w:rPr>
-          <w:rStyle w:val="InlineCode"/>
-        </w:rPr>
-        <w:t>Nothing</w:t>
-      </w:r>
-      <w:r>
-        <w:t xml:space="preserve"> with </w:t>
-      </w:r>
-      <w:r>
-        <w:rPr>
-          <w:rStyle w:val="InlineCode"/>
-        </w:rPr>
-        <w:t>plus13Maybe</w:t>
-      </w:r>
-      <w:r>
-        <w:t xml:space="preserve"> yields </w:t>
-      </w:r>
-      <w:r>
-        <w:rPr>
-          <w:rStyle w:val="InlineCode"/>
-        </w:rPr>
-        <w:t>Nothing</w:t>
-      </w:r>
-      <w:r>
-        <w:t xml:space="preserve">. </w:t>
-      </w:r>
-    </w:p>
-    <w:p>
-      <w:pPr>
-        <w:pStyle w:val="QuestionRationaleContinued"/>
-      </w:pPr>
-      <w:bookmarkStart w:id="6" w:name="_Hlk161745123"/>
-      <w:r>
-        <w:t>See “More Recursion Examples.”</w:t>
-      </w:r>
-      <w:bookmarkEnd w:id="6"/>
     </w:p>
     <w:p>
       <w:pPr>
@@ -8163,131 +5781,6 @@
         <w:t>See “More Recursion Examples.”</w:t>
       </w:r>
     </w:p>
-    <w:p>
-      <w:pPr>
-        <w:pStyle w:val="QuestionRationale"/>
-      </w:pPr>
-      <w:r>
-        <w:t xml:space="preserve">The result from a </w:t>
-      </w:r>
-      <w:r>
-        <w:rPr>
-          <w:rStyle w:val="InlineCode"/>
-        </w:rPr>
-        <w:t>Maybe</w:t>
-      </w:r>
-      <w:r>
-        <w:t xml:space="preserve"> function is a </w:t>
-      </w:r>
-      <w:r>
-        <w:rPr>
-          <w:rStyle w:val="InlineCode"/>
-        </w:rPr>
-        <w:t>Just</w:t>
-      </w:r>
-      <w:r>
-        <w:t xml:space="preserve"> value or </w:t>
-      </w:r>
-      <w:r>
-        <w:rPr>
-          <w:rStyle w:val="InlineCode"/>
-        </w:rPr>
-        <w:t>Nothing</w:t>
-      </w:r>
-      <w:r>
-        <w:t>.</w:t>
-      </w:r>
-      <w:r>
-        <w:t xml:space="preserve"> </w:t>
-      </w:r>
-      <w:r>
-        <w:t>See “More Recursion Examples.”</w:t>
-      </w:r>
-    </w:p>
-    <w:p>
-      <w:pPr>
-        <w:pStyle w:val="QuestionRationale"/>
-        <w:rPr>
-          <w:rFonts w:eastAsiaTheme="minorEastAsia"/>
-          <w:color w:val="000000"/>
-        </w:rPr>
-      </w:pPr>
-      <m:oMathPara>
-        <m:oMath>
-          <m:f>
-            <m:fPr>
-              <m:ctrlPr>
-                <w:rPr>
-                  <w:rFonts w:ascii="Cambria Math" w:eastAsia="Cambria Math" w:hAnsi="Cambria Math" w:cs="Cambria Math"/>
-                  <w:color w:val="000000"/>
-                  <w:highlight w:val="yellow"/>
-                </w:rPr>
-              </m:ctrlPr>
-            </m:fPr>
-            <m:num>
-              <m:r>
-                <w:rPr>
-                  <w:rFonts w:ascii="Cambria Math" w:eastAsia="Cambria Math" w:hAnsi="Cambria Math" w:cs="Cambria Math"/>
-                  <w:color w:val="000000"/>
-                  <w:highlight w:val="yellow"/>
-                </w:rPr>
-                <m:t>1</m:t>
-              </m:r>
-            </m:num>
-            <m:den>
-              <m:d>
-                <m:dPr>
-                  <m:ctrlPr>
-                    <w:rPr>
-                      <w:rFonts w:ascii="Cambria Math" w:eastAsia="Cambria Math" w:hAnsi="Cambria Math" w:cs="Cambria Math"/>
-                      <w:color w:val="000000"/>
-                      <w:highlight w:val="yellow"/>
-                    </w:rPr>
-                  </m:ctrlPr>
-                </m:dPr>
-                <m:e>
-                  <m:r>
-                    <w:rPr>
-                      <w:rFonts w:ascii="Cambria Math" w:eastAsia="Cambria Math" w:hAnsi="Cambria Math" w:cs="Cambria Math"/>
-                      <w:color w:val="000000"/>
-                      <w:highlight w:val="yellow"/>
-                    </w:rPr>
-                    <m:t>17-1</m:t>
-                  </m:r>
-                </m:e>
-              </m:d>
-              <m:r>
-                <w:rPr>
-                  <w:rFonts w:ascii="Cambria Math" w:eastAsia="Cambria Math" w:hAnsi="Cambria Math" w:cs="Cambria Math"/>
-                  <w:color w:val="000000"/>
-                  <w:highlight w:val="yellow"/>
-                </w:rPr>
-                <m:t>-4</m:t>
-              </m:r>
-            </m:den>
-          </m:f>
-          <m:r>
-            <w:rPr>
-              <w:rFonts w:ascii="Cambria Math" w:eastAsia="Cambria Math" w:hAnsi="Cambria Math" w:cs="Cambria Math"/>
-              <w:color w:val="000000"/>
-              <w:highlight w:val="yellow"/>
-            </w:rPr>
-            <m:t>+ 13≠0</m:t>
-          </m:r>
-        </m:oMath>
-      </m:oMathPara>
-    </w:p>
-    <w:p>
-      <w:pPr>
-        <w:pStyle w:val="QuestionRationaleContinued"/>
-        <w:rPr>
-          <w:color w:val="000000"/>
-        </w:rPr>
-      </w:pPr>
-      <w:r>
-        <w:t>See “More Recursion Examples.”</w:t>
-      </w:r>
-    </w:p>
     <w:p/>
     <w:p>
       <w:pPr>
@@ -8354,7 +5847,6 @@
           <w:sz w:val="22"/>
           <w:szCs w:val="22"/>
         </w:rPr>
-        <w:lastRenderedPageBreak/>
         <w:t xml:space="preserve">B. </w:t>
       </w:r>
       <w:r>
@@ -8587,127 +6079,6 @@
         <w:t>See “More Recursion Examples.”</w:t>
       </w:r>
     </w:p>
-    <w:p>
-      <w:pPr>
-        <w:pStyle w:val="QuestionRationale"/>
-      </w:pPr>
-      <w:r>
-        <w:t xml:space="preserve">In our system, there's no such thing as </w:t>
-      </w:r>
-      <w:r>
-        <w:rPr>
-          <w:rStyle w:val="InlineCode"/>
-        </w:rPr>
-        <w:t>Just Nothing</w:t>
-      </w:r>
-      <w:r>
-        <w:t>. See “More Recursion Examples.”</w:t>
-      </w:r>
-    </w:p>
-    <w:p>
-      <w:pPr>
-        <w:pStyle w:val="QuestionRationale"/>
-      </w:pPr>
-      <w:r>
-        <w:t xml:space="preserve">In our system, there's no such thing as </w:t>
-      </w:r>
-      <w:r>
-        <w:rPr>
-          <w:rStyle w:val="InlineCode"/>
-        </w:rPr>
-        <w:t>Just</w:t>
-      </w:r>
-      <w:r>
-        <w:t xml:space="preserve">. There has to be a value after the </w:t>
-      </w:r>
-      <w:r>
-        <w:br/>
-        <w:t xml:space="preserve">word </w:t>
-      </w:r>
-      <w:r>
-        <w:rPr>
-          <w:rStyle w:val="InlineCode"/>
-        </w:rPr>
-        <w:t>Just</w:t>
-      </w:r>
-      <w:r>
-        <w:t>. See “More Recursion Examples.”</w:t>
-      </w:r>
-    </w:p>
-    <w:p>
-      <w:pPr>
-        <w:pStyle w:val="QuestionRationale"/>
-        <w:rPr>
-          <w:rFonts w:eastAsiaTheme="minorEastAsia"/>
-        </w:rPr>
-      </w:pPr>
-      <m:oMathPara>
-        <m:oMath>
-          <m:f>
-            <m:fPr>
-              <m:ctrlPr>
-                <w:rPr>
-                  <w:rFonts w:ascii="Cambria Math" w:hAnsi="Cambria Math"/>
-                  <w:highlight w:val="yellow"/>
-                </w:rPr>
-              </m:ctrlPr>
-            </m:fPr>
-            <m:num>
-              <m:r>
-                <w:rPr>
-                  <w:rFonts w:ascii="Cambria Math" w:hAnsi="Cambria Math"/>
-                  <w:highlight w:val="yellow"/>
-                </w:rPr>
-                <m:t>1</m:t>
-              </m:r>
-            </m:num>
-            <m:den>
-              <m:d>
-                <m:dPr>
-                  <m:ctrlPr>
-                    <w:rPr>
-                      <w:rFonts w:ascii="Cambria Math" w:hAnsi="Cambria Math"/>
-                      <w:highlight w:val="yellow"/>
-                    </w:rPr>
-                  </m:ctrlPr>
-                </m:dPr>
-                <m:e>
-                  <m:r>
-                    <w:rPr>
-                      <w:rFonts w:ascii="Cambria Math" w:hAnsi="Cambria Math"/>
-                      <w:highlight w:val="yellow"/>
-                    </w:rPr>
-                    <m:t>9-10</m:t>
-                  </m:r>
-                </m:e>
-              </m:d>
-              <m:r>
-                <w:rPr>
-                  <w:rFonts w:ascii="Cambria Math" w:hAnsi="Cambria Math"/>
-                  <w:highlight w:val="yellow"/>
-                </w:rPr>
-                <m:t>-4</m:t>
-              </m:r>
-            </m:den>
-          </m:f>
-          <m:r>
-            <w:rPr>
-              <w:rFonts w:ascii="Cambria Math" w:hAnsi="Cambria Math"/>
-              <w:highlight w:val="yellow"/>
-            </w:rPr>
-            <m:t>+ 13≠12.9230789231</m:t>
-          </m:r>
-        </m:oMath>
-      </m:oMathPara>
-    </w:p>
-    <w:p>
-      <w:pPr>
-        <w:pStyle w:val="QuestionRationaleContinued"/>
-      </w:pPr>
-      <w:r>
-        <w:t>See “More Recursion Examples.”</w:t>
-      </w:r>
-    </w:p>
     <w:p/>
     <w:p>
       <w:pPr>
@@ -8821,7 +6192,7 @@
         <w:pStyle w:val="QuestionRationale"/>
       </w:pPr>
       <w:r>
-        <w:t xml:space="preserve">A. Applying </w:t>
+        <w:t xml:space="preserve">Applying </w:t>
       </w:r>
       <w:r>
         <w:rPr>
@@ -8916,118 +6287,6 @@
           <w:rFonts w:ascii="Arial" w:eastAsia="Arial" w:hAnsi="Arial" w:cs="Arial"/>
           <w:color w:val="000000"/>
         </w:rPr>
-      </w:pPr>
-      <w:r>
-        <w:t>Learning Objective: Understand what distinguishes functional programming from other programming paradigms. Review “Part 1: Getting Started with Functional Programming.”</w:t>
-      </w:r>
-    </w:p>
-    <w:p>
-      <w:pPr>
-        <w:pStyle w:val="QuestionRationale"/>
-      </w:pPr>
-      <w:r>
-        <w:t xml:space="preserve">B. Applying </w:t>
-      </w:r>
-      <w:r>
-        <w:rPr>
-          <w:rStyle w:val="InlineCode"/>
-        </w:rPr>
-        <w:t>minus</w:t>
-      </w:r>
-      <w:r>
-        <w:t xml:space="preserve"> from right to left, we don't get the value </w:t>
-      </w:r>
-      <m:oMath>
-        <m:r>
-          <w:rPr>
-            <w:rFonts w:ascii="Cambria Math" w:eastAsia="Cambria Math" w:hAnsi="Cambria Math" w:cs="Cambria Math"/>
-            <w:highlight w:val="yellow"/>
-          </w:rPr>
-          <m:t>2</m:t>
-        </m:r>
-      </m:oMath>
-      <w:r>
-        <w:t xml:space="preserve">. </w:t>
-      </w:r>
-    </w:p>
-    <w:p>
-      <w:pPr>
-        <w:pStyle w:val="QuestionRationaleContinued"/>
-      </w:pPr>
-      <w:r>
-        <w:t>Learning Objective: Understand what distinguishes functional programming from other programming paradigms. Review “Part 1: Getting Started with Functional Programming.”</w:t>
-      </w:r>
-    </w:p>
-    <w:p>
-      <w:pPr>
-        <w:pStyle w:val="QuestionRationale"/>
-      </w:pPr>
-      <w:r>
-        <w:lastRenderedPageBreak/>
-        <w:t xml:space="preserve">C. Applying </w:t>
-      </w:r>
-      <w:r>
-        <w:rPr>
-          <w:rStyle w:val="InlineCode"/>
-        </w:rPr>
-        <w:t>minus</w:t>
-      </w:r>
-      <w:r>
-        <w:t xml:space="preserve"> from right to left, we don't get the value </w:t>
-      </w:r>
-      <m:oMath>
-        <m:r>
-          <w:rPr>
-            <w:rFonts w:ascii="Cambria Math" w:eastAsia="Cambria Math" w:hAnsi="Cambria Math" w:cs="Cambria Math"/>
-            <w:highlight w:val="yellow"/>
-          </w:rPr>
-          <m:t>-4</m:t>
-        </m:r>
-      </m:oMath>
-      <w:r>
-        <w:t xml:space="preserve">. </w:t>
-      </w:r>
-    </w:p>
-    <w:p>
-      <w:pPr>
-        <w:pStyle w:val="QuestionRationaleContinued"/>
-      </w:pPr>
-      <w:r>
-        <w:t>Learning Objective: Understand what distinguishes functional programming from other programming paradigms. Review “Part 1: Getting Started with Functional Programming.”</w:t>
-      </w:r>
-    </w:p>
-    <w:p>
-      <w:pPr>
-        <w:pStyle w:val="QuestionRationale"/>
-      </w:pPr>
-      <w:r>
-        <w:t xml:space="preserve">D. Applying </w:t>
-      </w:r>
-      <w:r>
-        <w:rPr>
-          <w:rStyle w:val="InlineCode"/>
-        </w:rPr>
-        <w:t>minus</w:t>
-      </w:r>
-      <w:r>
-        <w:t xml:space="preserve"> from right to left, we don't get the value </w:t>
-      </w:r>
-      <m:oMath>
-        <m:r>
-          <w:rPr>
-            <w:rFonts w:ascii="Cambria Math" w:eastAsia="Cambria Math" w:hAnsi="Cambria Math" w:cs="Cambria Math"/>
-            <w:highlight w:val="yellow"/>
-          </w:rPr>
-          <m:t>-14</m:t>
-        </m:r>
-      </m:oMath>
-      <w:r>
-        <w:t xml:space="preserve">. </w:t>
-      </w:r>
-    </w:p>
-    <w:p>
-      <w:pPr>
-        <w:pStyle w:val="QuestionRationaleContinued"/>
       </w:pPr>
       <w:r>
         <w:t>Learning Objective: Understand what distinguishes functional programming from other programming paradigms. Review “Part 1: Getting Started with Functional Programming.”</w:t>
@@ -9455,412 +6714,6 @@
     <w:p>
       <w:pPr>
         <w:pStyle w:val="QuestionRationaleContinued"/>
-      </w:pPr>
-      <w:r>
-        <w:t>Learning Objective: Declare and evaluate functions whose parameters or result values (or both) are functions. Review “Part 3: Higher-Order Functions.”</w:t>
-      </w:r>
-    </w:p>
-    <w:p>
-      <w:pPr>
-        <w:pStyle w:val="QuestionRationale"/>
-      </w:pPr>
-      <m:oMath>
-        <m:r>
-          <w:rPr>
-            <w:rFonts w:ascii="Cambria Math" w:hAnsi="Cambria Math"/>
-            <w:highlight w:val="yellow"/>
-          </w:rPr>
-          <m:t>g</m:t>
-        </m:r>
-        <m:r>
-          <m:rPr>
-            <m:sty m:val="p"/>
-          </m:rPr>
-          <w:rPr>
-            <w:rFonts w:ascii="Cambria Math" w:hAnsi="Cambria Math"/>
-            <w:highlight w:val="yellow"/>
-          </w:rPr>
-          <m:t>∘</m:t>
-        </m:r>
-        <m:r>
-          <w:rPr>
-            <w:rFonts w:ascii="Cambria Math" w:hAnsi="Cambria Math"/>
-            <w:highlight w:val="yellow"/>
-          </w:rPr>
-          <m:t>f</m:t>
-        </m:r>
-        <m:d>
-          <m:dPr>
-            <m:ctrlPr>
-              <w:rPr>
-                <w:rFonts w:ascii="Cambria Math" w:hAnsi="Cambria Math"/>
-                <w:highlight w:val="yellow"/>
-              </w:rPr>
-            </m:ctrlPr>
-          </m:dPr>
-          <m:e>
-            <m:r>
-              <m:rPr>
-                <m:sty m:val="p"/>
-              </m:rPr>
-              <w:rPr>
-                <w:rFonts w:ascii="Cambria Math" w:hAnsi="Cambria Math"/>
-                <w:highlight w:val="yellow"/>
-              </w:rPr>
-              <m:t>5</m:t>
-            </m:r>
-          </m:e>
-        </m:d>
-        <m:r>
-          <m:rPr>
-            <m:sty m:val="p"/>
-          </m:rPr>
-          <w:rPr>
-            <w:rFonts w:ascii="Cambria Math" w:hAnsi="Cambria Math"/>
-            <w:highlight w:val="yellow"/>
-          </w:rPr>
-          <m:t>=</m:t>
-        </m:r>
-        <m:r>
-          <w:rPr>
-            <w:rFonts w:ascii="Cambria Math" w:hAnsi="Cambria Math"/>
-            <w:highlight w:val="yellow"/>
-          </w:rPr>
-          <m:t>g</m:t>
-        </m:r>
-        <m:d>
-          <m:dPr>
-            <m:ctrlPr>
-              <w:rPr>
-                <w:rFonts w:ascii="Cambria Math" w:hAnsi="Cambria Math"/>
-                <w:highlight w:val="yellow"/>
-              </w:rPr>
-            </m:ctrlPr>
-          </m:dPr>
-          <m:e>
-            <m:r>
-              <m:rPr>
-                <m:sty m:val="p"/>
-              </m:rPr>
-              <w:rPr>
-                <w:rFonts w:ascii="Cambria Math" w:hAnsi="Cambria Math"/>
-                <w:highlight w:val="yellow"/>
-              </w:rPr>
-              <m:t>10</m:t>
-            </m:r>
-          </m:e>
-        </m:d>
-        <m:r>
-          <m:rPr>
-            <m:sty m:val="p"/>
-          </m:rPr>
-          <w:rPr>
-            <w:rFonts w:ascii="Cambria Math" w:hAnsi="Cambria Math"/>
-            <w:highlight w:val="yellow"/>
-          </w:rPr>
-          <m:t>=100</m:t>
-        </m:r>
-      </m:oMath>
-      <w:r>
-        <w:t>.</w:t>
-      </w:r>
-      <m:oMath>
-        <m:r>
-          <m:rPr>
-            <m:sty m:val="p"/>
-          </m:rPr>
-          <w:rPr>
-            <w:rFonts w:ascii="Cambria Math" w:hAnsi="Cambria Math"/>
-            <w:highlight w:val="yellow"/>
-          </w:rPr>
-          <m:t xml:space="preserve"> </m:t>
-        </m:r>
-      </m:oMath>
-      <w:r>
-        <w:t xml:space="preserve"> But </w:t>
-      </w:r>
-      <m:oMath>
-        <m:r>
-          <w:rPr>
-            <w:rFonts w:ascii="Cambria Math" w:hAnsi="Cambria Math"/>
-            <w:highlight w:val="yellow"/>
-          </w:rPr>
-          <m:t>g</m:t>
-        </m:r>
-        <m:r>
-          <m:rPr>
-            <m:sty m:val="p"/>
-          </m:rPr>
-          <w:rPr>
-            <w:rFonts w:ascii="Cambria Math" w:hAnsi="Cambria Math"/>
-            <w:highlight w:val="yellow"/>
-          </w:rPr>
-          <m:t xml:space="preserve"> ∘ </m:t>
-        </m:r>
-        <m:r>
-          <w:rPr>
-            <w:rFonts w:ascii="Cambria Math" w:hAnsi="Cambria Math"/>
-            <w:highlight w:val="yellow"/>
-          </w:rPr>
-          <m:t>f</m:t>
-        </m:r>
-      </m:oMath>
-      <w:r>
-        <w:t xml:space="preserve"> isn't the same as </w:t>
-      </w:r>
-      <m:oMath>
-        <m:r>
-          <w:rPr>
-            <w:rFonts w:ascii="Cambria Math" w:hAnsi="Cambria Math"/>
-            <w:highlight w:val="yellow"/>
-          </w:rPr>
-          <m:t>f</m:t>
-        </m:r>
-        <m:r>
-          <m:rPr>
-            <m:sty m:val="p"/>
-          </m:rPr>
-          <w:rPr>
-            <w:rFonts w:ascii="Cambria Math" w:hAnsi="Cambria Math"/>
-            <w:highlight w:val="yellow"/>
-          </w:rPr>
-          <m:t xml:space="preserve"> ∘</m:t>
-        </m:r>
-        <m:r>
-          <w:rPr>
-            <w:rFonts w:ascii="Cambria Math" w:hAnsi="Cambria Math"/>
-            <w:highlight w:val="yellow"/>
-          </w:rPr>
-          <m:t>g</m:t>
-        </m:r>
-        <m:r>
-          <m:rPr>
-            <m:sty m:val="p"/>
-          </m:rPr>
-          <w:rPr>
-            <w:rFonts w:ascii="Cambria Math" w:hAnsi="Cambria Math"/>
-            <w:highlight w:val="yellow"/>
-          </w:rPr>
-          <m:t xml:space="preserve"> ∘ </m:t>
-        </m:r>
-        <m:r>
-          <w:rPr>
-            <w:rFonts w:ascii="Cambria Math" w:hAnsi="Cambria Math"/>
-            <w:highlight w:val="yellow"/>
-          </w:rPr>
-          <m:t>f</m:t>
-        </m:r>
-      </m:oMath>
-      <w:r>
-        <w:t xml:space="preserve">. </w:t>
-      </w:r>
-    </w:p>
-    <w:p>
-      <w:pPr>
-        <w:pStyle w:val="QuestionRationaleContinued"/>
-      </w:pPr>
-      <w:r>
-        <w:t>Learning Objective: Declare and evaluate functions whose parameters or result values (or both) are functions. Review “Part 3: Higher-Order Functions.”</w:t>
-      </w:r>
-    </w:p>
-    <w:p>
-      <w:pPr>
-        <w:pStyle w:val="QuestionRationale"/>
-      </w:pPr>
-      <m:oMath>
-        <m:r>
-          <w:rPr>
-            <w:rFonts w:ascii="Cambria Math" w:hAnsi="Cambria Math"/>
-            <w:highlight w:val="yellow"/>
-          </w:rPr>
-          <m:t>f∘g</m:t>
-        </m:r>
-        <m:d>
-          <m:dPr>
-            <m:ctrlPr>
-              <w:rPr>
-                <w:rFonts w:ascii="Cambria Math" w:hAnsi="Cambria Math"/>
-                <w:highlight w:val="yellow"/>
-              </w:rPr>
-            </m:ctrlPr>
-          </m:dPr>
-          <m:e>
-            <m:r>
-              <w:rPr>
-                <w:rFonts w:ascii="Cambria Math" w:hAnsi="Cambria Math"/>
-                <w:highlight w:val="yellow"/>
-              </w:rPr>
-              <m:t>5</m:t>
-            </m:r>
-          </m:e>
-        </m:d>
-        <m:r>
-          <w:rPr>
-            <w:rFonts w:ascii="Cambria Math" w:hAnsi="Cambria Math"/>
-            <w:highlight w:val="yellow"/>
-          </w:rPr>
-          <m:t>=f</m:t>
-        </m:r>
-        <m:d>
-          <m:dPr>
-            <m:ctrlPr>
-              <w:rPr>
-                <w:rFonts w:ascii="Cambria Math" w:hAnsi="Cambria Math"/>
-                <w:highlight w:val="yellow"/>
-              </w:rPr>
-            </m:ctrlPr>
-          </m:dPr>
-          <m:e>
-            <m:r>
-              <w:rPr>
-                <w:rFonts w:ascii="Cambria Math" w:hAnsi="Cambria Math"/>
-                <w:highlight w:val="yellow"/>
-              </w:rPr>
-              <m:t>25</m:t>
-            </m:r>
-          </m:e>
-        </m:d>
-        <m:r>
-          <w:rPr>
-            <w:rFonts w:ascii="Cambria Math" w:hAnsi="Cambria Math"/>
-            <w:highlight w:val="yellow"/>
-          </w:rPr>
-          <m:t>=50</m:t>
-        </m:r>
-      </m:oMath>
-      <w:r>
-        <w:t>.</w:t>
-      </w:r>
-      <m:oMath>
-        <m:r>
-          <w:rPr>
-            <w:rFonts w:ascii="Cambria Math" w:hAnsi="Cambria Math"/>
-            <w:highlight w:val="yellow"/>
-          </w:rPr>
-          <m:t xml:space="preserve"> </m:t>
-        </m:r>
-      </m:oMath>
-      <w:r>
-        <w:t xml:space="preserve"> But </w:t>
-      </w:r>
-      <m:oMath>
-        <m:r>
-          <w:rPr>
-            <w:rFonts w:ascii="Cambria Math" w:hAnsi="Cambria Math"/>
-            <w:highlight w:val="yellow"/>
-          </w:rPr>
-          <m:t>f∘g</m:t>
-        </m:r>
-      </m:oMath>
-      <w:r>
-        <w:t xml:space="preserve"> isn't the same as </w:t>
-      </w:r>
-      <m:oMath>
-        <m:r>
-          <w:rPr>
-            <w:rFonts w:ascii="Cambria Math" w:hAnsi="Cambria Math"/>
-            <w:highlight w:val="yellow"/>
-          </w:rPr>
-          <m:t>f ∘g ∘ f</m:t>
-        </m:r>
-      </m:oMath>
-      <w:r>
-        <w:t xml:space="preserve">. </w:t>
-      </w:r>
-    </w:p>
-    <w:p>
-      <w:pPr>
-        <w:pStyle w:val="QuestionRationaleContinued"/>
-      </w:pPr>
-      <w:r>
-        <w:t>Learning Objective: Declare and evaluate functions whose parameters or result values (or both) are functions. Review “Part 3: Higher-Order Functions.”</w:t>
-      </w:r>
-    </w:p>
-    <w:p>
-      <w:pPr>
-        <w:pStyle w:val="QuestionRationale"/>
-      </w:pPr>
-      <w:r>
-        <w:t xml:space="preserve">One of the other choices is correct. Find the value of </w:t>
-      </w:r>
-      <m:oMath>
-        <m:r>
-          <w:rPr>
-            <w:rFonts w:ascii="Cambria Math" w:eastAsia="Cambria Math" w:hAnsi="Cambria Math" w:cs="Cambria Math"/>
-            <w:highlight w:val="yellow"/>
-          </w:rPr>
-          <m:t>f</m:t>
-        </m:r>
-        <m:d>
-          <m:dPr>
-            <m:ctrlPr>
-              <w:rPr>
-                <w:rFonts w:ascii="Cambria Math" w:eastAsia="Cambria Math" w:hAnsi="Cambria Math" w:cs="Cambria Math"/>
-                <w:highlight w:val="yellow"/>
-              </w:rPr>
-            </m:ctrlPr>
-          </m:dPr>
-          <m:e>
-            <m:r>
-              <w:rPr>
-                <w:rFonts w:ascii="Cambria Math" w:eastAsia="Cambria Math" w:hAnsi="Cambria Math" w:cs="Cambria Math"/>
-                <w:highlight w:val="yellow"/>
-              </w:rPr>
-              <m:t>g</m:t>
-            </m:r>
-            <m:d>
-              <m:dPr>
-                <m:ctrlPr>
-                  <w:rPr>
-                    <w:rFonts w:ascii="Cambria Math" w:eastAsia="Cambria Math" w:hAnsi="Cambria Math" w:cs="Cambria Math"/>
-                    <w:highlight w:val="yellow"/>
-                  </w:rPr>
-                </m:ctrlPr>
-              </m:dPr>
-              <m:e>
-                <m:r>
-                  <w:rPr>
-                    <w:rFonts w:ascii="Cambria Math" w:eastAsia="Cambria Math" w:hAnsi="Cambria Math" w:cs="Cambria Math"/>
-                    <w:highlight w:val="yellow"/>
-                  </w:rPr>
-                  <m:t>f</m:t>
-                </m:r>
-                <m:d>
-                  <m:dPr>
-                    <m:ctrlPr>
-                      <w:rPr>
-                        <w:rFonts w:ascii="Cambria Math" w:eastAsia="Cambria Math" w:hAnsi="Cambria Math" w:cs="Cambria Math"/>
-                        <w:highlight w:val="yellow"/>
-                      </w:rPr>
-                    </m:ctrlPr>
-                  </m:dPr>
-                  <m:e>
-                    <m:r>
-                      <w:rPr>
-                        <w:rFonts w:ascii="Cambria Math" w:eastAsia="Cambria Math" w:hAnsi="Cambria Math" w:cs="Cambria Math"/>
-                        <w:highlight w:val="yellow"/>
-                      </w:rPr>
-                      <m:t>5</m:t>
-                    </m:r>
-                  </m:e>
-                </m:d>
-              </m:e>
-            </m:d>
-          </m:e>
-        </m:d>
-      </m:oMath>
-      <w:r>
-        <w:t xml:space="preserve">. </w:t>
-      </w:r>
-    </w:p>
-    <w:p>
-      <w:pPr>
-        <w:pStyle w:val="QuestionRationaleContinued"/>
-        <w:rPr>
-          <w:rStyle w:val="CodeBlock"/>
-          <w:rFonts w:asciiTheme="minorHAnsi" w:hAnsiTheme="minorHAnsi"/>
-          <w:color w:val="000000"/>
-        </w:rPr>
       </w:pPr>
       <w:r>
         <w:t>Learning Objective: Declare and evaluate functions whose parameters or result values (or both) are functions. Review “Part 3: Higher-Order Functions.”</w:t>
@@ -18498,7 +15351,7 @@
   <w:style w:type="paragraph" w:default="1" w:styleId="Normal">
     <w:name w:val="Normal"/>
     <w:qFormat/>
-    <w:rsid w:val="00C03576"/>
+    <w:rsid w:val="0064158B"/>
     <w:pPr>
       <w:spacing w:after="200"/>
     </w:pPr>
@@ -18512,7 +15365,7 @@
     <w:next w:val="Normal"/>
     <w:uiPriority w:val="9"/>
     <w:qFormat/>
-    <w:rsid w:val="00C03576"/>
+    <w:rsid w:val="0064158B"/>
     <w:pPr>
       <w:keepNext/>
       <w:keepLines/>
@@ -18535,7 +15388,7 @@
     <w:uiPriority w:val="9"/>
     <w:unhideWhenUsed/>
     <w:qFormat/>
-    <w:rsid w:val="00C03576"/>
+    <w:rsid w:val="0064158B"/>
     <w:pPr>
       <w:keepNext/>
       <w:keepLines/>
@@ -18558,7 +15411,7 @@
     <w:uiPriority w:val="9"/>
     <w:unhideWhenUsed/>
     <w:qFormat/>
-    <w:rsid w:val="00C03576"/>
+    <w:rsid w:val="0064158B"/>
     <w:pPr>
       <w:keepNext/>
       <w:keepLines/>
@@ -18579,7 +15432,7 @@
     <w:uiPriority w:val="9"/>
     <w:unhideWhenUsed/>
     <w:qFormat/>
-    <w:rsid w:val="00C03576"/>
+    <w:rsid w:val="0064158B"/>
     <w:pPr>
       <w:keepNext/>
       <w:keepLines/>
@@ -18600,7 +15453,7 @@
     <w:uiPriority w:val="9"/>
     <w:unhideWhenUsed/>
     <w:qFormat/>
-    <w:rsid w:val="00C03576"/>
+    <w:rsid w:val="0064158B"/>
     <w:pPr>
       <w:keepNext/>
       <w:keepLines/>
@@ -18620,7 +15473,7 @@
     <w:uiPriority w:val="9"/>
     <w:unhideWhenUsed/>
     <w:qFormat/>
-    <w:rsid w:val="00C03576"/>
+    <w:rsid w:val="0064158B"/>
     <w:pPr>
       <w:keepNext/>
       <w:keepLines/>
@@ -18640,7 +15493,7 @@
     <w:uiPriority w:val="9"/>
     <w:unhideWhenUsed/>
     <w:qFormat/>
-    <w:rsid w:val="00C03576"/>
+    <w:rsid w:val="0064158B"/>
     <w:pPr>
       <w:keepNext/>
       <w:keepLines/>
@@ -18660,7 +15513,7 @@
     <w:uiPriority w:val="9"/>
     <w:unhideWhenUsed/>
     <w:qFormat/>
-    <w:rsid w:val="00C03576"/>
+    <w:rsid w:val="0064158B"/>
     <w:pPr>
       <w:keepNext/>
       <w:keepLines/>
@@ -18680,7 +15533,7 @@
     <w:uiPriority w:val="9"/>
     <w:unhideWhenUsed/>
     <w:qFormat/>
-    <w:rsid w:val="00C03576"/>
+    <w:rsid w:val="0064158B"/>
     <w:pPr>
       <w:keepNext/>
       <w:keepLines/>
@@ -18697,7 +15550,7 @@
     <w:uiPriority w:val="1"/>
     <w:semiHidden/>
     <w:unhideWhenUsed/>
-    <w:rsid w:val="00C03576"/>
+    <w:rsid w:val="0064158B"/>
   </w:style>
   <w:style w:type="table" w:default="1" w:styleId="TableNormal">
     <w:name w:val="Normal Table"/>
@@ -18719,7 +15572,7 @@
     <w:uiPriority w:val="99"/>
     <w:semiHidden/>
     <w:unhideWhenUsed/>
-    <w:rsid w:val="00C03576"/>
+    <w:rsid w:val="0064158B"/>
   </w:style>
   <w:style w:type="paragraph" w:styleId="Title">
     <w:name w:val="Title"/>
@@ -18829,7 +15682,7 @@
     <w:semiHidden/>
     <w:unhideWhenUsed/>
     <w:qFormat/>
-    <w:rsid w:val="00C03576"/>
+    <w:rsid w:val="0064158B"/>
     <w:pPr>
       <w:spacing w:after="200"/>
     </w:pPr>
@@ -18865,7 +15718,7 @@
     <w:basedOn w:val="DefaultParagraphFont"/>
     <w:uiPriority w:val="1"/>
     <w:qFormat/>
-    <w:rsid w:val="00C03576"/>
+    <w:rsid w:val="0064158B"/>
     <w:rPr>
       <w:rFonts w:ascii="Consolas" w:hAnsi="Consolas"/>
       <w:color w:val="FF0000"/>
@@ -18876,7 +15729,7 @@
     <w:basedOn w:val="DefaultParagraphFont"/>
     <w:uiPriority w:val="1"/>
     <w:qFormat/>
-    <w:rsid w:val="00C03576"/>
+    <w:rsid w:val="0064158B"/>
     <w:rPr>
       <w:rFonts w:ascii="Consolas" w:hAnsi="Consolas"/>
       <w:color w:val="00B050"/>
@@ -18886,7 +15739,7 @@
     <w:name w:val="QuestionStem"/>
     <w:basedOn w:val="Normal"/>
     <w:qFormat/>
-    <w:rsid w:val="00C03576"/>
+    <w:rsid w:val="0064158B"/>
     <w:pPr>
       <w:pBdr>
         <w:top w:val="single" w:sz="4" w:space="1" w:color="auto"/>
@@ -18902,7 +15755,7 @@
     <w:name w:val="QuestionOption"/>
     <w:basedOn w:val="Normal"/>
     <w:qFormat/>
-    <w:rsid w:val="00C03576"/>
+    <w:rsid w:val="0064158B"/>
     <w:pPr>
       <w:pBdr>
         <w:left w:val="single" w:sz="24" w:space="4" w:color="B8CCE4" w:themeColor="accent1" w:themeTint="66"/>
@@ -18914,7 +15767,7 @@
     <w:name w:val="QuestionRationale"/>
     <w:basedOn w:val="Normal"/>
     <w:qFormat/>
-    <w:rsid w:val="00C03576"/>
+    <w:rsid w:val="0064158B"/>
     <w:pPr>
       <w:pBdr>
         <w:left w:val="single" w:sz="24" w:space="4" w:color="FBD4B4" w:themeColor="accent6" w:themeTint="66"/>
@@ -18926,12 +15779,12 @@
     <w:name w:val="QuestionStemContinued"/>
     <w:basedOn w:val="QuestionStem"/>
     <w:qFormat/>
-    <w:rsid w:val="00C03576"/>
+    <w:rsid w:val="0064158B"/>
   </w:style>
   <w:style w:type="numbering" w:customStyle="1" w:styleId="CurrentList1">
     <w:name w:val="Current List1"/>
     <w:uiPriority w:val="99"/>
-    <w:rsid w:val="00C03576"/>
+    <w:rsid w:val="0064158B"/>
     <w:pPr>
       <w:numPr>
         <w:numId w:val="76"/>
@@ -18941,7 +15794,7 @@
   <w:style w:type="numbering" w:customStyle="1" w:styleId="CurrentList2">
     <w:name w:val="Current List2"/>
     <w:uiPriority w:val="99"/>
-    <w:rsid w:val="00C03576"/>
+    <w:rsid w:val="0064158B"/>
     <w:pPr>
       <w:numPr>
         <w:numId w:val="77"/>
@@ -18951,7 +15804,7 @@
   <w:style w:type="numbering" w:customStyle="1" w:styleId="CurrentList3">
     <w:name w:val="Current List3"/>
     <w:uiPriority w:val="99"/>
-    <w:rsid w:val="00C03576"/>
+    <w:rsid w:val="0064158B"/>
     <w:pPr>
       <w:numPr>
         <w:numId w:val="78"/>
@@ -18961,7 +15814,7 @@
   <w:style w:type="numbering" w:customStyle="1" w:styleId="CurrentList4">
     <w:name w:val="Current List4"/>
     <w:uiPriority w:val="99"/>
-    <w:rsid w:val="00C03576"/>
+    <w:rsid w:val="0064158B"/>
     <w:pPr>
       <w:numPr>
         <w:numId w:val="82"/>
@@ -18971,7 +15824,7 @@
   <w:style w:type="numbering" w:customStyle="1" w:styleId="CurrentList5">
     <w:name w:val="Current List5"/>
     <w:uiPriority w:val="99"/>
-    <w:rsid w:val="00C03576"/>
+    <w:rsid w:val="0064158B"/>
     <w:pPr>
       <w:numPr>
         <w:numId w:val="83"/>
@@ -18981,7 +15834,7 @@
   <w:style w:type="numbering" w:customStyle="1" w:styleId="CurrentList6">
     <w:name w:val="Current List6"/>
     <w:uiPriority w:val="99"/>
-    <w:rsid w:val="00C03576"/>
+    <w:rsid w:val="0064158B"/>
     <w:pPr>
       <w:numPr>
         <w:numId w:val="85"/>
@@ -18991,7 +15844,7 @@
   <w:style w:type="numbering" w:customStyle="1" w:styleId="CurrentList7">
     <w:name w:val="Current List7"/>
     <w:uiPriority w:val="99"/>
-    <w:rsid w:val="00C03576"/>
+    <w:rsid w:val="0064158B"/>
     <w:pPr>
       <w:numPr>
         <w:numId w:val="86"/>
@@ -19001,7 +15854,7 @@
   <w:style w:type="numbering" w:customStyle="1" w:styleId="CurrentList8">
     <w:name w:val="Current List8"/>
     <w:uiPriority w:val="99"/>
-    <w:rsid w:val="00C03576"/>
+    <w:rsid w:val="0064158B"/>
     <w:pPr>
       <w:numPr>
         <w:numId w:val="87"/>
@@ -19011,7 +15864,7 @@
   <w:style w:type="numbering" w:customStyle="1" w:styleId="CurrentList9">
     <w:name w:val="Current List9"/>
     <w:uiPriority w:val="99"/>
-    <w:rsid w:val="00C03576"/>
+    <w:rsid w:val="0064158B"/>
     <w:pPr>
       <w:numPr>
         <w:numId w:val="88"/>
@@ -19021,7 +15874,7 @@
   <w:style w:type="numbering" w:customStyle="1" w:styleId="CurrentList10">
     <w:name w:val="Current List10"/>
     <w:uiPriority w:val="99"/>
-    <w:rsid w:val="00C03576"/>
+    <w:rsid w:val="0064158B"/>
     <w:pPr>
       <w:numPr>
         <w:numId w:val="90"/>
@@ -19031,7 +15884,7 @@
   <w:style w:type="numbering" w:customStyle="1" w:styleId="CurrentList11">
     <w:name w:val="Current List11"/>
     <w:uiPriority w:val="99"/>
-    <w:rsid w:val="00C03576"/>
+    <w:rsid w:val="0064158B"/>
     <w:pPr>
       <w:numPr>
         <w:numId w:val="93"/>
@@ -19041,7 +15894,7 @@
   <w:style w:type="numbering" w:customStyle="1" w:styleId="CurrentList12">
     <w:name w:val="Current List12"/>
     <w:uiPriority w:val="99"/>
-    <w:rsid w:val="00C03576"/>
+    <w:rsid w:val="0064158B"/>
     <w:pPr>
       <w:numPr>
         <w:numId w:val="94"/>
@@ -19052,20 +15905,20 @@
     <w:name w:val="QuestionRationaleContinued"/>
     <w:basedOn w:val="QuestionRationale"/>
     <w:qFormat/>
-    <w:rsid w:val="00C03576"/>
+    <w:rsid w:val="0064158B"/>
   </w:style>
   <w:style w:type="paragraph" w:customStyle="1" w:styleId="QuestionOptionContinued">
     <w:name w:val="QuestionOptionContinued"/>
     <w:basedOn w:val="QuestionOption"/>
     <w:qFormat/>
-    <w:rsid w:val="00C03576"/>
+    <w:rsid w:val="0064158B"/>
   </w:style>
   <w:style w:type="paragraph" w:customStyle="1" w:styleId="QuizType">
     <w:name w:val="QuizType"/>
     <w:basedOn w:val="Normal"/>
     <w:next w:val="QuestionStem"/>
     <w:qFormat/>
-    <w:rsid w:val="00C03576"/>
+    <w:rsid w:val="0064158B"/>
     <w:rPr>
       <w:i/>
       <w:iCs/>
@@ -19077,7 +15930,7 @@
     <w:basedOn w:val="Heading1"/>
     <w:next w:val="QuizType"/>
     <w:qFormat/>
-    <w:rsid w:val="00C03576"/>
+    <w:rsid w:val="0064158B"/>
     <w:rPr>
       <w:color w:val="000000" w:themeColor="text1"/>
     </w:rPr>
@@ -19137,7 +15990,7 @@
     <w:basedOn w:val="Heading2"/>
     <w:next w:val="QuestionStem"/>
     <w:qFormat/>
-    <w:rsid w:val="00C03576"/>
+    <w:rsid w:val="0064158B"/>
     <w:rPr>
       <w:i/>
       <w:iCs/>
@@ -19149,7 +16002,7 @@
     <w:basedOn w:val="Heading2"/>
     <w:next w:val="QuestionStem"/>
     <w:qFormat/>
-    <w:rsid w:val="00C03576"/>
+    <w:rsid w:val="0064158B"/>
     <w:rPr>
       <w:i/>
       <w:iCs/>
@@ -19161,7 +16014,7 @@
     <w:basedOn w:val="Heading2"/>
     <w:next w:val="QuestionStem"/>
     <w:qFormat/>
-    <w:rsid w:val="00C03576"/>
+    <w:rsid w:val="0064158B"/>
     <w:rPr>
       <w:i/>
       <w:iCs/>

</xml_diff>